<commit_message>
meti a tabela permissões
</commit_message>
<xml_diff>
--- a/Sofia/Modelo Físico.docx
+++ b/Sofia/Modelo Físico.docx
@@ -1,6 +1,6 @@
 
 <file path=word/document.xml><?xml version="1.0" encoding="utf-8"?>
-<w:document xmlns:wpc="http://schemas.microsoft.com/office/word/2010/wordprocessingCanvas" xmlns:cx="http://schemas.microsoft.com/office/drawing/2014/chartex" xmlns:cx1="http://schemas.microsoft.com/office/drawing/2015/9/8/chartex" xmlns:cx2="http://schemas.microsoft.com/office/drawing/2015/10/21/chartex" xmlns:cx3="http://schemas.microsoft.com/office/drawing/2016/5/9/chartex" xmlns:cx4="http://schemas.microsoft.com/office/drawing/2016/5/10/chartex" xmlns:cx5="http://schemas.microsoft.com/office/drawing/2016/5/11/chartex" xmlns:mc="http://schemas.openxmlformats.org/markup-compatibility/2006" xmlns:o="urn:schemas-microsoft-com:office:office" xmlns:r="http://schemas.openxmlformats.org/officeDocument/2006/relationships" xmlns:m="http://schemas.openxmlformats.org/officeDocument/2006/math" xmlns:v="urn:schemas-microsoft-com:vml" xmlns:wp14="http://schemas.microsoft.com/office/word/2010/wordprocessingDrawing" xmlns:wp="http://schemas.openxmlformats.org/drawingml/2006/wordprocessingDrawing" xmlns:w10="urn:schemas-microsoft-com:office:word" xmlns:w="http://schemas.openxmlformats.org/wordprocessingml/2006/main" xmlns:w14="http://schemas.microsoft.com/office/word/2010/wordml" xmlns:w15="http://schemas.microsoft.com/office/word/2012/wordml" xmlns:w16se="http://schemas.microsoft.com/office/word/2015/wordml/symex" xmlns:wpg="http://schemas.microsoft.com/office/word/2010/wordprocessingGroup" xmlns:wpi="http://schemas.microsoft.com/office/word/2010/wordprocessingInk" xmlns:wne="http://schemas.microsoft.com/office/word/2006/wordml" xmlns:wps="http://schemas.microsoft.com/office/word/2010/wordprocessingShape" mc:Ignorable="w14 w15 w16se wp14">
+<w:document xmlns:wpc="http://schemas.microsoft.com/office/word/2010/wordprocessingCanvas" xmlns:cx="http://schemas.microsoft.com/office/drawing/2014/chartex" xmlns:cx1="http://schemas.microsoft.com/office/drawing/2015/9/8/chartex" xmlns:cx2="http://schemas.microsoft.com/office/drawing/2015/10/21/chartex" xmlns:mc="http://schemas.openxmlformats.org/markup-compatibility/2006" xmlns:o="urn:schemas-microsoft-com:office:office" xmlns:r="http://schemas.openxmlformats.org/officeDocument/2006/relationships" xmlns:m="http://schemas.openxmlformats.org/officeDocument/2006/math" xmlns:v="urn:schemas-microsoft-com:vml" xmlns:wp14="http://schemas.microsoft.com/office/word/2010/wordprocessingDrawing" xmlns:wp="http://schemas.openxmlformats.org/drawingml/2006/wordprocessingDrawing" xmlns:w10="urn:schemas-microsoft-com:office:word" xmlns:w="http://schemas.openxmlformats.org/wordprocessingml/2006/main" xmlns:w14="http://schemas.microsoft.com/office/word/2010/wordml" xmlns:w15="http://schemas.microsoft.com/office/word/2012/wordml" xmlns:w16se="http://schemas.microsoft.com/office/word/2015/wordml/symex" xmlns:wpg="http://schemas.microsoft.com/office/word/2010/wordprocessingGroup" xmlns:wpi="http://schemas.microsoft.com/office/word/2010/wordprocessingInk" xmlns:wne="http://schemas.microsoft.com/office/word/2006/wordml" xmlns:wps="http://schemas.microsoft.com/office/word/2010/wordprocessingShape" mc:Ignorable="w14 w15 w16se wp14">
   <w:body>
     <w:p>
       <w:pPr>
@@ -15,10 +15,7 @@
       <w:bookmarkStart w:id="2" w:name="_Toc466810683"/>
       <w:bookmarkStart w:id="3" w:name="_Toc467003583"/>
       <w:r>
-        <w:t>4.</w:t>
-      </w:r>
-      <w:r>
-        <w:t>Modelo físico</w:t>
+        <w:t>4.Modelo físico</w:t>
       </w:r>
       <w:bookmarkEnd w:id="0"/>
       <w:bookmarkEnd w:id="1"/>
@@ -77,15 +74,7 @@
           <w:color w:val="545454"/>
           <w:shd w:val="clear" w:color="auto" w:fill="FFFFFF"/>
         </w:rPr>
-        <w:t>Sistema de Gestão e Base de Dados</w:t>
-      </w:r>
-      <w:r>
-        <w:rPr>
-          <w:rFonts w:cs="Arial"/>
-          <w:color w:val="545454"/>
-          <w:shd w:val="clear" w:color="auto" w:fill="FFFFFF"/>
-        </w:rPr>
-        <w:t>)</w:t>
+        <w:t>Sistema de Gestão e Base de Dados)</w:t>
       </w:r>
       <w:r>
         <w:t xml:space="preserve"> que melhor se adequava às funcionalidades requeridas pelo sistema a implementar. Por uma questão de comodidade foi escolhido o </w:t>
@@ -555,6 +544,10 @@
     </w:p>
     <w:p>
       <w:r>
+        <w:rPr>
+          <w:noProof/>
+          <w:lang w:eastAsia="pt-PT"/>
+        </w:rPr>
         <w:drawing>
           <wp:inline distT="0" distB="0" distL="0" distR="0" wp14:anchorId="3E7C3313" wp14:editId="107CF655">
             <wp:extent cx="5400040" cy="973455"/>
@@ -745,6 +738,10 @@
     </w:p>
     <w:p>
       <w:r>
+        <w:rPr>
+          <w:noProof/>
+          <w:lang w:eastAsia="pt-PT"/>
+        </w:rPr>
         <w:drawing>
           <wp:inline distT="0" distB="0" distL="0" distR="0" wp14:anchorId="1DC33CEF" wp14:editId="7570656F">
             <wp:extent cx="5400040" cy="650240"/>
@@ -842,6 +839,10 @@
     </w:p>
     <w:p>
       <w:r>
+        <w:rPr>
+          <w:noProof/>
+          <w:lang w:eastAsia="pt-PT"/>
+        </w:rPr>
         <w:drawing>
           <wp:inline distT="0" distB="0" distL="0" distR="0" wp14:anchorId="75249C3A" wp14:editId="0CF89153">
             <wp:extent cx="5400040" cy="577215"/>
@@ -934,6 +935,10 @@
     </w:p>
     <w:p>
       <w:r>
+        <w:rPr>
+          <w:noProof/>
+          <w:lang w:eastAsia="pt-PT"/>
+        </w:rPr>
         <w:drawing>
           <wp:inline distT="0" distB="0" distL="0" distR="0" wp14:anchorId="29FF0E0A" wp14:editId="091DE914">
             <wp:extent cx="5400040" cy="697230"/>
@@ -1018,11 +1023,11 @@
       </w:r>
       <w:bookmarkEnd w:id="21"/>
       <w:bookmarkEnd w:id="22"/>
+      <w:proofErr w:type="spellStart"/>
       <w:r>
         <w:t>ComboioLugar</w:t>
       </w:r>
-      <w:bookmarkStart w:id="23" w:name="_GoBack"/>
-      <w:bookmarkEnd w:id="23"/>
+      <w:proofErr w:type="spellEnd"/>
     </w:p>
     <w:p>
       <w:pPr>
@@ -1071,6 +1076,10 @@
     </w:p>
     <w:p>
       <w:r>
+        <w:rPr>
+          <w:noProof/>
+          <w:lang w:eastAsia="pt-PT"/>
+        </w:rPr>
         <w:drawing>
           <wp:inline distT="0" distB="0" distL="0" distR="0" wp14:anchorId="78C194AC" wp14:editId="1A6DB6EA">
             <wp:extent cx="5400040" cy="949960"/>
@@ -1113,8 +1122,8 @@
       <w:pPr>
         <w:pStyle w:val="Legenda"/>
       </w:pPr>
-      <w:bookmarkStart w:id="24" w:name="_Toc441261778"/>
-      <w:bookmarkStart w:id="25" w:name="_Toc467003625"/>
+      <w:bookmarkStart w:id="23" w:name="_Toc441261778"/>
+      <w:bookmarkStart w:id="24" w:name="_Toc467003625"/>
       <w:r>
         <w:t xml:space="preserve">Figura </w:t>
       </w:r>
@@ -1139,64 +1148,64 @@
       <w:r>
         <w:t xml:space="preserve"> - Tabela representativa d</w:t>
       </w:r>
+      <w:bookmarkEnd w:id="23"/>
       <w:bookmarkEnd w:id="24"/>
+      <w:r>
+        <w:t xml:space="preserve">o atributo </w:t>
+      </w:r>
+      <w:proofErr w:type="spellStart"/>
+      <w:r>
+        <w:t>multivalor</w:t>
+      </w:r>
+      <w:proofErr w:type="spellEnd"/>
+      <w:r>
+        <w:t xml:space="preserve"> composto </w:t>
+      </w:r>
+      <w:proofErr w:type="spellStart"/>
+      <w:r>
+        <w:t>ReservaBilhete</w:t>
+      </w:r>
+      <w:proofErr w:type="spellEnd"/>
+    </w:p>
+    <w:p/>
+    <w:p/>
+    <w:p/>
+    <w:p>
+      <w:pPr>
+        <w:pStyle w:val="Ttulo3"/>
+      </w:pPr>
+      <w:bookmarkStart w:id="25" w:name="_Toc441261861"/>
+      <w:bookmarkStart w:id="26" w:name="_Toc466810598"/>
+      <w:bookmarkStart w:id="27" w:name="_Toc466810686"/>
+      <w:bookmarkStart w:id="28" w:name="_Toc467003586"/>
+      <w:r>
+        <w:t>Representação de Atributos Derivados</w:t>
+      </w:r>
       <w:bookmarkEnd w:id="25"/>
-      <w:r>
-        <w:t xml:space="preserve">o atributo </w:t>
-      </w:r>
-      <w:proofErr w:type="spellStart"/>
-      <w:r>
-        <w:t>multivalor</w:t>
-      </w:r>
-      <w:proofErr w:type="spellEnd"/>
-      <w:r>
-        <w:t xml:space="preserve"> composto </w:t>
-      </w:r>
-      <w:proofErr w:type="spellStart"/>
-      <w:r>
-        <w:t>ReservaBilhete</w:t>
-      </w:r>
-      <w:proofErr w:type="spellEnd"/>
-    </w:p>
-    <w:p/>
-    <w:p/>
-    <w:p/>
-    <w:p>
-      <w:pPr>
-        <w:pStyle w:val="Ttulo3"/>
-      </w:pPr>
-      <w:bookmarkStart w:id="26" w:name="_Toc441261861"/>
-      <w:bookmarkStart w:id="27" w:name="_Toc466810598"/>
-      <w:bookmarkStart w:id="28" w:name="_Toc466810686"/>
-      <w:bookmarkStart w:id="29" w:name="_Toc467003586"/>
-      <w:r>
-        <w:t>Representação de Atributos Derivados</w:t>
-      </w:r>
       <w:bookmarkEnd w:id="26"/>
       <w:bookmarkEnd w:id="27"/>
       <w:bookmarkEnd w:id="28"/>
+    </w:p>
+    <w:p>
+      <w:r>
+        <w:t xml:space="preserve">Nesta fase é descrita a forma como os atributos derivados foram representados aquando a implementação física do esquema lógico. Dado nenhum ter sido definido, tal documentação não é expressa. </w:t>
+      </w:r>
+    </w:p>
+    <w:p>
+      <w:pPr>
+        <w:pStyle w:val="Ttulo3"/>
+      </w:pPr>
+      <w:bookmarkStart w:id="29" w:name="_Toc441261862"/>
+      <w:bookmarkStart w:id="30" w:name="_Toc466810599"/>
+      <w:bookmarkStart w:id="31" w:name="_Toc466810687"/>
+      <w:bookmarkStart w:id="32" w:name="_Toc467003587"/>
+      <w:r>
+        <w:t>Restrições Gerais</w:t>
+      </w:r>
       <w:bookmarkEnd w:id="29"/>
-    </w:p>
-    <w:p>
-      <w:r>
-        <w:t xml:space="preserve">Nesta fase é descrita a forma como os atributos derivados foram representados aquando a implementação física do esquema lógico. Dado nenhum ter sido definido, tal documentação não é expressa. </w:t>
-      </w:r>
-    </w:p>
-    <w:p>
-      <w:pPr>
-        <w:pStyle w:val="Ttulo3"/>
-      </w:pPr>
-      <w:bookmarkStart w:id="30" w:name="_Toc441261862"/>
-      <w:bookmarkStart w:id="31" w:name="_Toc466810599"/>
-      <w:bookmarkStart w:id="32" w:name="_Toc466810687"/>
-      <w:bookmarkStart w:id="33" w:name="_Toc467003587"/>
-      <w:r>
-        <w:t>Restrições Gerais</w:t>
-      </w:r>
       <w:bookmarkEnd w:id="30"/>
       <w:bookmarkEnd w:id="31"/>
       <w:bookmarkEnd w:id="32"/>
-      <w:bookmarkEnd w:id="33"/>
     </w:p>
     <w:p>
       <w:r>
@@ -1918,9 +1927,9 @@
       <w:pPr>
         <w:pStyle w:val="Cabealho2"/>
       </w:pPr>
-      <w:bookmarkStart w:id="34" w:name="_Toc441261863"/>
-      <w:bookmarkStart w:id="35" w:name="_Toc466810688"/>
-      <w:bookmarkStart w:id="36" w:name="_Toc467003588"/>
+      <w:bookmarkStart w:id="33" w:name="_Toc441261863"/>
+      <w:bookmarkStart w:id="34" w:name="_Toc466810688"/>
+      <w:bookmarkStart w:id="35" w:name="_Toc467003588"/>
       <w:r>
         <w:lastRenderedPageBreak/>
         <w:t>4</w:t>
@@ -1937,83 +1946,83 @@
       <w:r>
         <w:t>Escolha de Índices</w:t>
       </w:r>
+      <w:bookmarkEnd w:id="33"/>
       <w:bookmarkEnd w:id="34"/>
       <w:bookmarkEnd w:id="35"/>
+    </w:p>
+    <w:p>
+      <w:r>
+        <w:t xml:space="preserve">Considerou-se que os índices para as chaves primárias e estrangeiras são suficientes para garantir alguma eficiência nas </w:t>
+      </w:r>
+      <w:proofErr w:type="spellStart"/>
+      <w:r>
+        <w:t>queries</w:t>
+      </w:r>
+      <w:proofErr w:type="spellEnd"/>
+      <w:r>
+        <w:t>.</w:t>
+      </w:r>
+    </w:p>
+    <w:p>
+      <w:pPr>
+        <w:pStyle w:val="Cabealho2"/>
+      </w:pPr>
+      <w:bookmarkStart w:id="36" w:name="_Toc441261864"/>
+      <w:bookmarkStart w:id="37" w:name="_Toc466810689"/>
+      <w:bookmarkStart w:id="38" w:name="_Toc467003589"/>
+      <w:r>
+        <w:t>4</w:t>
+      </w:r>
+      <w:r>
+        <w:t>.</w:t>
+      </w:r>
+      <w:r>
+        <w:t>3</w:t>
+      </w:r>
+      <w:r>
+        <w:t xml:space="preserve"> </w:t>
+      </w:r>
+      <w:r>
+        <w:t>Análise de Transações</w:t>
+      </w:r>
       <w:bookmarkEnd w:id="36"/>
-    </w:p>
-    <w:p>
-      <w:r>
-        <w:t xml:space="preserve">Considerou-se que os índices para as chaves primárias e estrangeiras são suficientes para garantir alguma eficiência nas </w:t>
-      </w:r>
-      <w:proofErr w:type="spellStart"/>
-      <w:r>
-        <w:t>queries</w:t>
-      </w:r>
-      <w:proofErr w:type="spellEnd"/>
-      <w:r>
-        <w:t>.</w:t>
-      </w:r>
-    </w:p>
-    <w:p>
-      <w:pPr>
-        <w:pStyle w:val="Cabealho2"/>
-      </w:pPr>
-      <w:bookmarkStart w:id="37" w:name="_Toc441261864"/>
-      <w:bookmarkStart w:id="38" w:name="_Toc466810689"/>
-      <w:bookmarkStart w:id="39" w:name="_Toc467003589"/>
-      <w:r>
-        <w:t>4</w:t>
-      </w:r>
-      <w:r>
-        <w:t>.</w:t>
-      </w:r>
-      <w:r>
-        <w:t>3</w:t>
-      </w:r>
-      <w:r>
-        <w:t xml:space="preserve"> </w:t>
-      </w:r>
-      <w:r>
-        <w:t>Análise de Transações</w:t>
-      </w:r>
       <w:bookmarkEnd w:id="37"/>
       <w:bookmarkEnd w:id="38"/>
+    </w:p>
+    <w:p>
+      <w:r>
+        <w:t>Nesta secção analisa-se de que forma as transações analisadas no na validação do modelo conceptual e lógico foram implementadas usando SQL.</w:t>
+      </w:r>
+    </w:p>
+    <w:p>
+      <w:pPr>
+        <w:pStyle w:val="Cabealho3"/>
+      </w:pPr>
+      <w:bookmarkStart w:id="39" w:name="_Toc441261865"/>
+      <w:bookmarkStart w:id="40" w:name="_Toc466810690"/>
+      <w:bookmarkStart w:id="41" w:name="_Toc467003590"/>
+      <w:r>
+        <w:t>4.3.1 Qual(</w:t>
+      </w:r>
+      <w:proofErr w:type="spellStart"/>
+      <w:r>
+        <w:t>is</w:t>
+      </w:r>
+      <w:proofErr w:type="spellEnd"/>
+      <w:r>
+        <w:t>) a(s) localização(</w:t>
+      </w:r>
+      <w:proofErr w:type="spellStart"/>
+      <w:r>
+        <w:t>ões</w:t>
+      </w:r>
+      <w:proofErr w:type="spellEnd"/>
+      <w:r>
+        <w:t>) (piso, estante e prateleira) dos exemplares de um livro com determinado título?</w:t>
+      </w:r>
       <w:bookmarkEnd w:id="39"/>
-    </w:p>
-    <w:p>
-      <w:r>
-        <w:t>Nesta secção analisa-se de que forma as transações analisadas no na validação do modelo conceptual e lógico foram implementadas usando SQL.</w:t>
-      </w:r>
-    </w:p>
-    <w:p>
-      <w:pPr>
-        <w:pStyle w:val="Cabealho3"/>
-      </w:pPr>
-      <w:bookmarkStart w:id="40" w:name="_Toc441261865"/>
-      <w:bookmarkStart w:id="41" w:name="_Toc466810690"/>
-      <w:bookmarkStart w:id="42" w:name="_Toc467003590"/>
-      <w:r>
-        <w:t>4.3.1 Qual(</w:t>
-      </w:r>
-      <w:proofErr w:type="spellStart"/>
-      <w:r>
-        <w:t>is</w:t>
-      </w:r>
-      <w:proofErr w:type="spellEnd"/>
-      <w:r>
-        <w:t>) a(s) localização(</w:t>
-      </w:r>
-      <w:proofErr w:type="spellStart"/>
-      <w:r>
-        <w:t>ões</w:t>
-      </w:r>
-      <w:proofErr w:type="spellEnd"/>
-      <w:r>
-        <w:t>) (piso, estante e prateleira) dos exemplares de um livro com determinado título?</w:t>
-      </w:r>
       <w:bookmarkEnd w:id="40"/>
       <w:bookmarkEnd w:id="41"/>
-      <w:bookmarkEnd w:id="42"/>
     </w:p>
     <w:p>
       <w:r>
@@ -2203,9 +2212,9 @@
       <w:pPr>
         <w:pStyle w:val="Cabealho3"/>
       </w:pPr>
-      <w:bookmarkStart w:id="43" w:name="_Toc441261866"/>
-      <w:bookmarkStart w:id="44" w:name="_Toc466810691"/>
-      <w:bookmarkStart w:id="45" w:name="_Toc467003591"/>
+      <w:bookmarkStart w:id="42" w:name="_Toc441261866"/>
+      <w:bookmarkStart w:id="43" w:name="_Toc466810691"/>
+      <w:bookmarkStart w:id="44" w:name="_Toc467003591"/>
       <w:r>
         <w:t xml:space="preserve">4.3.2 </w:t>
       </w:r>
@@ -2217,9 +2226,9 @@
       <w:r>
         <w:t xml:space="preserve"> requisição</w:t>
       </w:r>
+      <w:bookmarkEnd w:id="42"/>
       <w:bookmarkEnd w:id="43"/>
       <w:bookmarkEnd w:id="44"/>
-      <w:bookmarkEnd w:id="45"/>
     </w:p>
     <w:p>
       <w:r>
@@ -2863,9 +2872,9 @@
       <w:pPr>
         <w:pStyle w:val="Cabealho3"/>
       </w:pPr>
-      <w:bookmarkStart w:id="46" w:name="_Toc441261867"/>
-      <w:bookmarkStart w:id="47" w:name="_Toc466810692"/>
-      <w:bookmarkStart w:id="48" w:name="_Toc467003592"/>
+      <w:bookmarkStart w:id="45" w:name="_Toc441261867"/>
+      <w:bookmarkStart w:id="46" w:name="_Toc466810692"/>
+      <w:bookmarkStart w:id="47" w:name="_Toc467003592"/>
       <w:r>
         <w:t xml:space="preserve">4.3.3 </w:t>
       </w:r>
@@ -2877,9 +2886,9 @@
       <w:r>
         <w:t xml:space="preserve"> uma reserva</w:t>
       </w:r>
+      <w:bookmarkEnd w:id="45"/>
       <w:bookmarkEnd w:id="46"/>
       <w:bookmarkEnd w:id="47"/>
-      <w:bookmarkEnd w:id="48"/>
     </w:p>
     <w:p>
       <w:r>
@@ -3569,9 +3578,9 @@
       <w:pPr>
         <w:pStyle w:val="Cabealho2"/>
       </w:pPr>
-      <w:bookmarkStart w:id="49" w:name="_Toc441261868"/>
-      <w:bookmarkStart w:id="50" w:name="_Toc466810693"/>
-      <w:bookmarkStart w:id="51" w:name="_Toc467003593"/>
+      <w:bookmarkStart w:id="48" w:name="_Toc441261868"/>
+      <w:bookmarkStart w:id="49" w:name="_Toc466810693"/>
+      <w:bookmarkStart w:id="50" w:name="_Toc467003593"/>
       <w:r>
         <w:t>4</w:t>
       </w:r>
@@ -3587,26 +3596,26 @@
       <w:r>
         <w:t>Estimativa dos Requisitos de Espaço em Disco</w:t>
       </w:r>
+      <w:bookmarkEnd w:id="48"/>
       <w:bookmarkEnd w:id="49"/>
       <w:bookmarkEnd w:id="50"/>
+    </w:p>
+    <w:p>
+      <w:pPr>
+        <w:pStyle w:val="Cabealho3"/>
+      </w:pPr>
+      <w:bookmarkStart w:id="51" w:name="_Toc441261869"/>
+      <w:bookmarkStart w:id="52" w:name="_Toc466810694"/>
+      <w:bookmarkStart w:id="53" w:name="_Toc467003594"/>
+      <w:r>
+        <w:t>4.4</w:t>
+      </w:r>
+      <w:r>
+        <w:t>.2 Povoamento e tamanho inicial</w:t>
+      </w:r>
       <w:bookmarkEnd w:id="51"/>
-    </w:p>
-    <w:p>
-      <w:pPr>
-        <w:pStyle w:val="Cabealho3"/>
-      </w:pPr>
-      <w:bookmarkStart w:id="52" w:name="_Toc441261869"/>
-      <w:bookmarkStart w:id="53" w:name="_Toc466810694"/>
-      <w:bookmarkStart w:id="54" w:name="_Toc467003594"/>
-      <w:r>
-        <w:t>4.4</w:t>
-      </w:r>
-      <w:r>
-        <w:t>.2 Povoamento e tamanho inicial</w:t>
-      </w:r>
       <w:bookmarkEnd w:id="52"/>
       <w:bookmarkEnd w:id="53"/>
-      <w:bookmarkEnd w:id="54"/>
     </w:p>
     <w:p>
       <w:r>
@@ -3913,8 +3922,8 @@
       <w:pPr>
         <w:pStyle w:val="Legenda"/>
       </w:pPr>
-      <w:bookmarkStart w:id="55" w:name="_Toc441261784"/>
-      <w:bookmarkStart w:id="56" w:name="_Toc467003631"/>
+      <w:bookmarkStart w:id="54" w:name="_Toc441261784"/>
+      <w:bookmarkStart w:id="55" w:name="_Toc467003631"/>
       <w:r>
         <w:t xml:space="preserve">Figura </w:t>
       </w:r>
@@ -3939,8 +3948,8 @@
       <w:r>
         <w:t xml:space="preserve"> – Nº de registos e tamanho inicial das tabelas</w:t>
       </w:r>
+      <w:bookmarkEnd w:id="54"/>
       <w:bookmarkEnd w:id="55"/>
-      <w:bookmarkEnd w:id="56"/>
     </w:p>
     <w:p/>
     <w:p>
@@ -4165,83 +4174,83 @@
       <w:pPr>
         <w:pStyle w:val="Cabealho3"/>
       </w:pPr>
-      <w:bookmarkStart w:id="57" w:name="_Toc441261870"/>
-      <w:bookmarkStart w:id="58" w:name="_Toc466810695"/>
-      <w:bookmarkStart w:id="59" w:name="_Toc467003595"/>
+      <w:bookmarkStart w:id="56" w:name="_Toc441261870"/>
+      <w:bookmarkStart w:id="57" w:name="_Toc466810695"/>
+      <w:bookmarkStart w:id="58" w:name="_Toc467003595"/>
       <w:r>
         <w:t>4.4.3 Crescimento Futuro</w:t>
       </w:r>
+      <w:bookmarkEnd w:id="56"/>
       <w:bookmarkEnd w:id="57"/>
       <w:bookmarkEnd w:id="58"/>
+    </w:p>
+    <w:p>
+      <w:pPr>
+        <w:rPr>
+          <w:rStyle w:val="cwcot"/>
+        </w:rPr>
+      </w:pPr>
+      <w:r>
+        <w:t xml:space="preserve">Tal como referido na secção 3.5, as requisições e reservas serão o principal </w:t>
+      </w:r>
+      <w:proofErr w:type="spellStart"/>
+      <w:r>
+        <w:t>factor</w:t>
+      </w:r>
+      <w:proofErr w:type="spellEnd"/>
+      <w:r>
+        <w:t xml:space="preserve"> de aumento do espaço em disco da base de dados. Por dia há cerca de 10 reservas. Ao fim de um ano há 10*365 = 3650 reservas. Há 50 requisições por dia, o que ao fim de um ano perfaz 50*65= </w:t>
+      </w:r>
+      <w:r>
+        <w:rPr>
+          <w:rStyle w:val="cwcot"/>
+        </w:rPr>
+        <w:t>18.250 requisições. Por ano há ainda cerca de 3.000 novos utilizadores. Usando os dados da figura 33 pode-se então prever o aumento aproximado da base de dados ao fim de um ano:</w:t>
+      </w:r>
+    </w:p>
+    <w:p>
+      <w:r>
+        <w:rPr>
+          <w:rStyle w:val="cwcot"/>
+        </w:rPr>
+        <w:t>3650*2+18.250*0,05 + 3000*0,1=</w:t>
+      </w:r>
+      <w:r>
+        <w:t xml:space="preserve"> </w:t>
+      </w:r>
+      <w:r>
+        <w:rPr>
+          <w:rStyle w:val="cwcot"/>
+        </w:rPr>
+        <w:t xml:space="preserve">8512.5 KB = 8.3 MB. </w:t>
+      </w:r>
+    </w:p>
+    <w:p/>
+    <w:p>
+      <w:pPr>
+        <w:pStyle w:val="Cabealho2"/>
+      </w:pPr>
+      <w:bookmarkStart w:id="59" w:name="_Toc441261871"/>
+      <w:bookmarkStart w:id="60" w:name="_Toc466810696"/>
+      <w:bookmarkStart w:id="61" w:name="_Toc467003596"/>
+      <w:r>
+        <w:t>4</w:t>
+      </w:r>
+      <w:r>
+        <w:t>.</w:t>
+      </w:r>
+      <w:r>
+        <w:t>5</w:t>
+      </w:r>
+      <w:r>
+        <w:t xml:space="preserve"> </w:t>
+      </w:r>
+      <w:r>
+        <w:t>Definição das Vistas de Utilização e Regras de Acesso</w:t>
+      </w:r>
       <w:bookmarkEnd w:id="59"/>
-    </w:p>
-    <w:p>
-      <w:pPr>
-        <w:rPr>
-          <w:rStyle w:val="cwcot"/>
-        </w:rPr>
-      </w:pPr>
-      <w:r>
-        <w:t xml:space="preserve">Tal como referido na secção 3.5, as requisições e reservas serão o principal </w:t>
-      </w:r>
-      <w:proofErr w:type="spellStart"/>
-      <w:r>
-        <w:t>factor</w:t>
-      </w:r>
-      <w:proofErr w:type="spellEnd"/>
-      <w:r>
-        <w:t xml:space="preserve"> de aumento do espaço em disco da base de dados. Por dia há cerca de 10 reservas. Ao fim de um ano há 10*365 = 3650 reservas. Há 50 requisições por dia, o que ao fim de um ano perfaz 50*65= </w:t>
-      </w:r>
-      <w:r>
-        <w:rPr>
-          <w:rStyle w:val="cwcot"/>
-        </w:rPr>
-        <w:t>18.250 requisições. Por ano há ainda cerca de 3.000 novos utilizadores. Usando os dados da figura 33 pode-se então prever o aumento aproximado da base de dados ao fim de um ano:</w:t>
-      </w:r>
-    </w:p>
-    <w:p>
-      <w:r>
-        <w:rPr>
-          <w:rStyle w:val="cwcot"/>
-        </w:rPr>
-        <w:t>3650*2+18.250*0,05 + 3000*0,1=</w:t>
-      </w:r>
-      <w:r>
-        <w:t xml:space="preserve"> </w:t>
-      </w:r>
-      <w:r>
-        <w:rPr>
-          <w:rStyle w:val="cwcot"/>
-        </w:rPr>
-        <w:t xml:space="preserve">8512.5 KB = 8.3 MB. </w:t>
-      </w:r>
-    </w:p>
-    <w:p/>
-    <w:p>
-      <w:pPr>
-        <w:pStyle w:val="Cabealho2"/>
-      </w:pPr>
-      <w:bookmarkStart w:id="60" w:name="_Toc441261871"/>
-      <w:bookmarkStart w:id="61" w:name="_Toc466810696"/>
-      <w:bookmarkStart w:id="62" w:name="_Toc467003596"/>
-      <w:r>
-        <w:t>4</w:t>
-      </w:r>
-      <w:r>
-        <w:t>.</w:t>
-      </w:r>
-      <w:r>
-        <w:t>5</w:t>
-      </w:r>
-      <w:r>
-        <w:t xml:space="preserve"> </w:t>
-      </w:r>
-      <w:r>
-        <w:t>Definição das Vistas de Utilização e Regras de Acesso</w:t>
-      </w:r>
       <w:bookmarkEnd w:id="60"/>
       <w:bookmarkEnd w:id="61"/>
-      <w:bookmarkEnd w:id="62"/>
     </w:p>
     <w:p>
       <w:r>
@@ -4251,89 +4260,86 @@
     <w:p/>
     <w:tbl>
       <w:tblPr>
-        <w:tblpPr w:leftFromText="141" w:rightFromText="141" w:vertAnchor="text" w:horzAnchor="margin" w:tblpXSpec="center" w:tblpY="-60"/>
+        <w:tblpPr w:leftFromText="141" w:rightFromText="141" w:vertAnchor="text" w:horzAnchor="margin" w:tblpY="264"/>
         <w:tblW w:w="0" w:type="auto"/>
         <w:tblBorders>
-          <w:top w:val="single" w:sz="4" w:space="0" w:color="BFBFBF"/>
-          <w:left w:val="single" w:sz="4" w:space="0" w:color="BFBFBF"/>
-          <w:bottom w:val="single" w:sz="4" w:space="0" w:color="BFBFBF"/>
-          <w:right w:val="single" w:sz="4" w:space="0" w:color="BFBFBF"/>
-          <w:insideH w:val="single" w:sz="4" w:space="0" w:color="BFBFBF"/>
-          <w:insideV w:val="single" w:sz="4" w:space="0" w:color="BFBFBF"/>
+          <w:top w:val="single" w:sz="4" w:space="0" w:color="000000"/>
+          <w:left w:val="single" w:sz="4" w:space="0" w:color="000000"/>
+          <w:bottom w:val="single" w:sz="4" w:space="0" w:color="000000"/>
+          <w:right w:val="single" w:sz="4" w:space="0" w:color="000000"/>
+          <w:insideH w:val="single" w:sz="4" w:space="0" w:color="000000"/>
+          <w:insideV w:val="single" w:sz="4" w:space="0" w:color="000000"/>
         </w:tblBorders>
-        <w:tblLook w:val="04A0" w:firstRow="1" w:lastRow="0" w:firstColumn="1" w:lastColumn="0" w:noHBand="0" w:noVBand="1"/>
+        <w:tblCellMar>
+          <w:left w:w="70" w:type="dxa"/>
+          <w:right w:w="70" w:type="dxa"/>
+        </w:tblCellMar>
+        <w:tblLook w:val="0000" w:firstRow="0" w:lastRow="0" w:firstColumn="0" w:lastColumn="0" w:noHBand="0" w:noVBand="0"/>
       </w:tblPr>
       <w:tblGrid>
-        <w:gridCol w:w="1746"/>
-        <w:gridCol w:w="848"/>
-        <w:gridCol w:w="858"/>
-        <w:gridCol w:w="858"/>
-        <w:gridCol w:w="848"/>
-        <w:gridCol w:w="772"/>
-        <w:gridCol w:w="858"/>
-        <w:gridCol w:w="858"/>
-        <w:gridCol w:w="848"/>
+        <w:gridCol w:w="1988"/>
+        <w:gridCol w:w="1538"/>
+        <w:gridCol w:w="1701"/>
+        <w:gridCol w:w="1613"/>
+        <w:gridCol w:w="1654"/>
       </w:tblGrid>
       <w:tr>
+        <w:tblPrEx>
+          <w:tblCellMar>
+            <w:top w:w="0" w:type="dxa"/>
+            <w:bottom w:w="0" w:type="dxa"/>
+          </w:tblCellMar>
+        </w:tblPrEx>
+        <w:trPr>
+          <w:trHeight w:val="540"/>
+        </w:trPr>
         <w:tc>
           <w:tcPr>
-            <w:tcW w:w="2209" w:type="dxa"/>
+            <w:tcW w:w="1988" w:type="dxa"/>
             <w:vMerge w:val="restart"/>
-            <w:shd w:val="clear" w:color="auto" w:fill="auto"/>
-            <w:vAlign w:val="center"/>
           </w:tcPr>
           <w:p>
             <w:pPr>
+              <w:spacing w:line="240" w:lineRule="auto"/>
+              <w:ind w:firstLine="0"/>
+              <w:jc w:val="center"/>
               <w:rPr>
-                <w:rFonts w:eastAsia="Calibri"/>
+                <w:szCs w:val="22"/>
               </w:rPr>
             </w:pPr>
+            <w:bookmarkStart w:id="62" w:name="_GoBack"/>
+            <w:bookmarkEnd w:id="62"/>
             <w:r>
-              <w:rPr>
-                <w:rFonts w:eastAsia="Calibri"/>
-              </w:rPr>
               <w:lastRenderedPageBreak/>
-              <w:t>Perfil de Utilizador/Tabela</w:t>
+              <w:t xml:space="preserve">Perfil de </w:t>
+            </w:r>
+            <w:proofErr w:type="spellStart"/>
+            <w:r>
+              <w:t>Utilzador</w:t>
+            </w:r>
+            <w:proofErr w:type="spellEnd"/>
+            <w:r>
+              <w:t>/Tabela</w:t>
             </w:r>
           </w:p>
         </w:tc>
         <w:tc>
           <w:tcPr>
-            <w:tcW w:w="2007" w:type="dxa"/>
+            <w:tcW w:w="6506" w:type="dxa"/>
             <w:gridSpan w:val="4"/>
-            <w:shd w:val="clear" w:color="auto" w:fill="auto"/>
-            <w:vAlign w:val="center"/>
           </w:tcPr>
           <w:p>
             <w:pPr>
+              <w:spacing w:line="240" w:lineRule="auto"/>
+              <w:ind w:firstLine="0"/>
+              <w:jc w:val="center"/>
               <w:rPr>
-                <w:rFonts w:eastAsia="Calibri"/>
+                <w:szCs w:val="22"/>
               </w:rPr>
             </w:pPr>
             <w:r>
               <w:rPr>
-                <w:rFonts w:eastAsia="Calibri"/>
-              </w:rPr>
-              <w:t>Funcionário</w:t>
-            </w:r>
-          </w:p>
-        </w:tc>
-        <w:tc>
-          <w:tcPr>
-            <w:tcW w:w="3012" w:type="dxa"/>
-            <w:gridSpan w:val="4"/>
-            <w:shd w:val="clear" w:color="auto" w:fill="auto"/>
-            <w:vAlign w:val="center"/>
-          </w:tcPr>
-          <w:p>
-            <w:pPr>
-              <w:rPr>
-                <w:rFonts w:eastAsia="Calibri"/>
-              </w:rPr>
-            </w:pPr>
-            <w:r>
-              <w:rPr>
-                <w:rFonts w:eastAsia="Calibri"/>
+                <w:szCs w:val="22"/>
               </w:rPr>
               <w:t>Utilizador</w:t>
             </w:r>
@@ -4341,218 +4347,163 @@
         </w:tc>
       </w:tr>
       <w:tr>
+        <w:tblPrEx>
+          <w:tblCellMar>
+            <w:top w:w="0" w:type="dxa"/>
+            <w:bottom w:w="0" w:type="dxa"/>
+          </w:tblCellMar>
+        </w:tblPrEx>
+        <w:trPr>
+          <w:trHeight w:val="420"/>
+        </w:trPr>
         <w:tc>
           <w:tcPr>
-            <w:tcW w:w="2209" w:type="dxa"/>
+            <w:tcW w:w="1988" w:type="dxa"/>
             <w:vMerge/>
-            <w:shd w:val="clear" w:color="auto" w:fill="F2F2F2"/>
-            <w:vAlign w:val="center"/>
           </w:tcPr>
           <w:p>
             <w:pPr>
+              <w:spacing w:line="240" w:lineRule="auto"/>
+              <w:ind w:firstLine="0"/>
+              <w:jc w:val="center"/>
               <w:rPr>
-                <w:rFonts w:eastAsia="Calibri"/>
+                <w:szCs w:val="22"/>
               </w:rPr>
             </w:pPr>
           </w:p>
         </w:tc>
         <w:tc>
           <w:tcPr>
-            <w:tcW w:w="501" w:type="dxa"/>
-            <w:shd w:val="clear" w:color="auto" w:fill="F2F2F2"/>
-            <w:vAlign w:val="center"/>
+            <w:tcW w:w="1538" w:type="dxa"/>
           </w:tcPr>
           <w:p>
             <w:pPr>
+              <w:spacing w:line="240" w:lineRule="auto"/>
+              <w:ind w:firstLine="0"/>
+              <w:jc w:val="center"/>
               <w:rPr>
-                <w:rFonts w:eastAsia="Calibri"/>
+                <w:szCs w:val="22"/>
               </w:rPr>
             </w:pPr>
             <w:r>
               <w:rPr>
-                <w:rFonts w:eastAsia="Calibri"/>
+                <w:szCs w:val="22"/>
               </w:rPr>
-              <w:t>I</w:t>
+              <w:t>INSERT</w:t>
             </w:r>
           </w:p>
         </w:tc>
         <w:tc>
           <w:tcPr>
-            <w:tcW w:w="502" w:type="dxa"/>
-            <w:shd w:val="clear" w:color="auto" w:fill="F2F2F2"/>
-            <w:vAlign w:val="center"/>
+            <w:tcW w:w="1701" w:type="dxa"/>
           </w:tcPr>
           <w:p>
             <w:pPr>
+              <w:spacing w:line="240" w:lineRule="auto"/>
+              <w:ind w:firstLine="0"/>
+              <w:jc w:val="center"/>
               <w:rPr>
-                <w:rFonts w:eastAsia="Calibri"/>
+                <w:szCs w:val="22"/>
               </w:rPr>
             </w:pPr>
             <w:r>
               <w:rPr>
-                <w:rFonts w:eastAsia="Calibri"/>
+                <w:szCs w:val="22"/>
               </w:rPr>
-              <w:t>U</w:t>
+              <w:t>UPDATE</w:t>
             </w:r>
           </w:p>
         </w:tc>
         <w:tc>
           <w:tcPr>
-            <w:tcW w:w="502" w:type="dxa"/>
-            <w:shd w:val="clear" w:color="auto" w:fill="F2F2F2"/>
-            <w:vAlign w:val="center"/>
+            <w:tcW w:w="1613" w:type="dxa"/>
           </w:tcPr>
           <w:p>
             <w:pPr>
+              <w:spacing w:line="240" w:lineRule="auto"/>
+              <w:ind w:firstLine="0"/>
+              <w:jc w:val="center"/>
               <w:rPr>
-                <w:rFonts w:eastAsia="Calibri"/>
+                <w:szCs w:val="22"/>
               </w:rPr>
             </w:pPr>
             <w:r>
               <w:rPr>
-                <w:rFonts w:eastAsia="Calibri"/>
+                <w:szCs w:val="22"/>
               </w:rPr>
-              <w:t>D</w:t>
+              <w:t>DELECT</w:t>
             </w:r>
           </w:p>
         </w:tc>
         <w:tc>
           <w:tcPr>
-            <w:tcW w:w="502" w:type="dxa"/>
-            <w:shd w:val="clear" w:color="auto" w:fill="F2F2F2"/>
-            <w:vAlign w:val="center"/>
+            <w:tcW w:w="1654" w:type="dxa"/>
           </w:tcPr>
           <w:p>
             <w:pPr>
+              <w:spacing w:line="240" w:lineRule="auto"/>
+              <w:ind w:firstLine="0"/>
+              <w:jc w:val="center"/>
               <w:rPr>
-                <w:rFonts w:eastAsia="Calibri"/>
+                <w:szCs w:val="22"/>
               </w:rPr>
             </w:pPr>
             <w:r>
               <w:rPr>
-                <w:rFonts w:eastAsia="Calibri"/>
+                <w:szCs w:val="22"/>
               </w:rPr>
-              <w:t>S</w:t>
+              <w:t>SELECT</w:t>
+            </w:r>
+          </w:p>
+        </w:tc>
+      </w:tr>
+      <w:tr>
+        <w:tblPrEx>
+          <w:tblCellMar>
+            <w:top w:w="0" w:type="dxa"/>
+            <w:bottom w:w="0" w:type="dxa"/>
+          </w:tblCellMar>
+        </w:tblPrEx>
+        <w:trPr>
+          <w:trHeight w:val="405"/>
+        </w:trPr>
+        <w:tc>
+          <w:tcPr>
+            <w:tcW w:w="1988" w:type="dxa"/>
+          </w:tcPr>
+          <w:p>
+            <w:pPr>
+              <w:spacing w:line="240" w:lineRule="auto"/>
+              <w:ind w:firstLine="0"/>
+              <w:jc w:val="center"/>
+              <w:rPr>
+                <w:szCs w:val="22"/>
+              </w:rPr>
+            </w:pPr>
+            <w:r>
+              <w:rPr>
+                <w:szCs w:val="22"/>
+              </w:rPr>
+              <w:t>Cliente</w:t>
             </w:r>
           </w:p>
         </w:tc>
         <w:tc>
           <w:tcPr>
-            <w:tcW w:w="753" w:type="dxa"/>
-            <w:shd w:val="clear" w:color="auto" w:fill="F2F2F2"/>
-            <w:vAlign w:val="center"/>
+            <w:tcW w:w="1538" w:type="dxa"/>
           </w:tcPr>
           <w:p>
             <w:pPr>
+              <w:spacing w:line="240" w:lineRule="auto"/>
+              <w:ind w:firstLine="0"/>
+              <w:jc w:val="center"/>
               <w:rPr>
-                <w:rFonts w:eastAsia="Calibri"/>
+                <w:szCs w:val="22"/>
               </w:rPr>
             </w:pPr>
             <w:r>
               <w:rPr>
-                <w:rFonts w:eastAsia="Calibri"/>
-              </w:rPr>
-              <w:t>I</w:t>
-            </w:r>
-          </w:p>
-        </w:tc>
-        <w:tc>
-          <w:tcPr>
-            <w:tcW w:w="753" w:type="dxa"/>
-            <w:shd w:val="clear" w:color="auto" w:fill="F2F2F2"/>
-            <w:vAlign w:val="center"/>
-          </w:tcPr>
-          <w:p>
-            <w:pPr>
-              <w:rPr>
-                <w:rFonts w:eastAsia="Calibri"/>
-              </w:rPr>
-            </w:pPr>
-            <w:r>
-              <w:rPr>
-                <w:rFonts w:eastAsia="Calibri"/>
-              </w:rPr>
-              <w:t>U</w:t>
-            </w:r>
-          </w:p>
-        </w:tc>
-        <w:tc>
-          <w:tcPr>
-            <w:tcW w:w="753" w:type="dxa"/>
-            <w:shd w:val="clear" w:color="auto" w:fill="F2F2F2"/>
-            <w:vAlign w:val="center"/>
-          </w:tcPr>
-          <w:p>
-            <w:pPr>
-              <w:rPr>
-                <w:rFonts w:eastAsia="Calibri"/>
-              </w:rPr>
-            </w:pPr>
-            <w:r>
-              <w:rPr>
-                <w:rFonts w:eastAsia="Calibri"/>
-              </w:rPr>
-              <w:t>D</w:t>
-            </w:r>
-          </w:p>
-        </w:tc>
-        <w:tc>
-          <w:tcPr>
-            <w:tcW w:w="753" w:type="dxa"/>
-            <w:shd w:val="clear" w:color="auto" w:fill="F2F2F2"/>
-            <w:vAlign w:val="center"/>
-          </w:tcPr>
-          <w:p>
-            <w:pPr>
-              <w:rPr>
-                <w:rFonts w:eastAsia="Calibri"/>
-              </w:rPr>
-            </w:pPr>
-            <w:r>
-              <w:rPr>
-                <w:rFonts w:eastAsia="Calibri"/>
-              </w:rPr>
-              <w:t>S</w:t>
-            </w:r>
-          </w:p>
-        </w:tc>
-      </w:tr>
-      <w:tr>
-        <w:tc>
-          <w:tcPr>
-            <w:tcW w:w="2209" w:type="dxa"/>
-            <w:shd w:val="clear" w:color="auto" w:fill="auto"/>
-            <w:vAlign w:val="center"/>
-          </w:tcPr>
-          <w:p>
-            <w:pPr>
-              <w:rPr>
-                <w:rFonts w:eastAsia="Calibri"/>
-              </w:rPr>
-            </w:pPr>
-            <w:r>
-              <w:rPr>
-                <w:rFonts w:eastAsia="Calibri"/>
-              </w:rPr>
-              <w:t>Livro</w:t>
-            </w:r>
-          </w:p>
-        </w:tc>
-        <w:tc>
-          <w:tcPr>
-            <w:tcW w:w="501" w:type="dxa"/>
-            <w:shd w:val="clear" w:color="auto" w:fill="auto"/>
-            <w:vAlign w:val="center"/>
-          </w:tcPr>
-          <w:p>
-            <w:pPr>
-              <w:rPr>
-                <w:rFonts w:eastAsia="Calibri"/>
-              </w:rPr>
-            </w:pPr>
-            <w:r>
-              <w:rPr>
-                <w:rFonts w:eastAsia="Calibri"/>
+                <w:szCs w:val="22"/>
               </w:rPr>
               <w:t>X</w:t>
             </w:r>
@@ -4560,19 +4511,20 @@
         </w:tc>
         <w:tc>
           <w:tcPr>
-            <w:tcW w:w="502" w:type="dxa"/>
-            <w:shd w:val="clear" w:color="auto" w:fill="auto"/>
-            <w:vAlign w:val="center"/>
+            <w:tcW w:w="1701" w:type="dxa"/>
           </w:tcPr>
           <w:p>
             <w:pPr>
+              <w:spacing w:line="240" w:lineRule="auto"/>
+              <w:ind w:firstLine="0"/>
+              <w:jc w:val="center"/>
               <w:rPr>
-                <w:rFonts w:eastAsia="Calibri"/>
+                <w:szCs w:val="22"/>
               </w:rPr>
             </w:pPr>
             <w:r>
               <w:rPr>
-                <w:rFonts w:eastAsia="Calibri"/>
+                <w:szCs w:val="22"/>
               </w:rPr>
               <w:t>X</w:t>
             </w:r>
@@ -4580,19 +4532,20 @@
         </w:tc>
         <w:tc>
           <w:tcPr>
-            <w:tcW w:w="502" w:type="dxa"/>
-            <w:shd w:val="clear" w:color="auto" w:fill="auto"/>
-            <w:vAlign w:val="center"/>
+            <w:tcW w:w="1613" w:type="dxa"/>
           </w:tcPr>
           <w:p>
             <w:pPr>
+              <w:spacing w:line="240" w:lineRule="auto"/>
+              <w:ind w:firstLine="0"/>
+              <w:jc w:val="center"/>
               <w:rPr>
-                <w:rFonts w:eastAsia="Calibri"/>
+                <w:szCs w:val="22"/>
               </w:rPr>
             </w:pPr>
             <w:r>
               <w:rPr>
-                <w:rFonts w:eastAsia="Calibri"/>
+                <w:szCs w:val="22"/>
               </w:rPr>
               <w:t>X</w:t>
             </w:r>
@@ -4600,19 +4553,73 @@
         </w:tc>
         <w:tc>
           <w:tcPr>
-            <w:tcW w:w="502" w:type="dxa"/>
-            <w:shd w:val="clear" w:color="auto" w:fill="auto"/>
-            <w:vAlign w:val="center"/>
+            <w:tcW w:w="1654" w:type="dxa"/>
           </w:tcPr>
           <w:p>
             <w:pPr>
+              <w:spacing w:line="240" w:lineRule="auto"/>
+              <w:ind w:firstLine="0"/>
+              <w:jc w:val="center"/>
               <w:rPr>
-                <w:rFonts w:eastAsia="Calibri"/>
+                <w:szCs w:val="22"/>
               </w:rPr>
             </w:pPr>
             <w:r>
               <w:rPr>
-                <w:rFonts w:eastAsia="Calibri"/>
+                <w:szCs w:val="22"/>
+              </w:rPr>
+              <w:t>X</w:t>
+            </w:r>
+          </w:p>
+        </w:tc>
+      </w:tr>
+      <w:tr>
+        <w:tblPrEx>
+          <w:tblCellMar>
+            <w:top w:w="0" w:type="dxa"/>
+            <w:bottom w:w="0" w:type="dxa"/>
+          </w:tblCellMar>
+        </w:tblPrEx>
+        <w:trPr>
+          <w:trHeight w:val="420"/>
+        </w:trPr>
+        <w:tc>
+          <w:tcPr>
+            <w:tcW w:w="1988" w:type="dxa"/>
+          </w:tcPr>
+          <w:p>
+            <w:pPr>
+              <w:spacing w:line="240" w:lineRule="auto"/>
+              <w:ind w:firstLine="0"/>
+              <w:jc w:val="center"/>
+              <w:rPr>
+                <w:szCs w:val="22"/>
+              </w:rPr>
+            </w:pPr>
+            <w:r>
+              <w:rPr>
+                <w:szCs w:val="22"/>
+              </w:rPr>
+              <w:t>Reserva</w:t>
+            </w:r>
+          </w:p>
+        </w:tc>
+        <w:tc>
+          <w:tcPr>
+            <w:tcW w:w="1538" w:type="dxa"/>
+          </w:tcPr>
+          <w:p>
+            <w:pPr>
+              <w:spacing w:line="240" w:lineRule="auto"/>
+              <w:ind w:firstLine="0"/>
+              <w:jc w:val="center"/>
+              <w:rPr>
+                <w:szCs w:val="22"/>
+              </w:rPr>
+            </w:pPr>
+            <w:r>
+              <w:rPr>
+                <w:szCs w:val="22"/>
               </w:rPr>
               <w:t>X</w:t>
             </w:r>
@@ -4620,61 +4627,62 @@
         </w:tc>
         <w:tc>
           <w:tcPr>
-            <w:tcW w:w="753" w:type="dxa"/>
-            <w:shd w:val="clear" w:color="auto" w:fill="auto"/>
-            <w:vAlign w:val="center"/>
+            <w:tcW w:w="1701" w:type="dxa"/>
           </w:tcPr>
           <w:p>
             <w:pPr>
+              <w:spacing w:line="240" w:lineRule="auto"/>
+              <w:ind w:firstLine="0"/>
+              <w:jc w:val="center"/>
               <w:rPr>
-                <w:rFonts w:eastAsia="Calibri"/>
+                <w:szCs w:val="22"/>
               </w:rPr>
             </w:pPr>
+            <w:r>
+              <w:rPr>
+                <w:szCs w:val="22"/>
+              </w:rPr>
+              <w:t>X</w:t>
+            </w:r>
           </w:p>
         </w:tc>
         <w:tc>
           <w:tcPr>
-            <w:tcW w:w="753" w:type="dxa"/>
-            <w:shd w:val="clear" w:color="auto" w:fill="auto"/>
-            <w:vAlign w:val="center"/>
+            <w:tcW w:w="1613" w:type="dxa"/>
           </w:tcPr>
           <w:p>
             <w:pPr>
+              <w:spacing w:line="240" w:lineRule="auto"/>
+              <w:ind w:firstLine="0"/>
+              <w:jc w:val="center"/>
               <w:rPr>
-                <w:rFonts w:eastAsia="Calibri"/>
+                <w:szCs w:val="22"/>
               </w:rPr>
             </w:pPr>
+            <w:r>
+              <w:rPr>
+                <w:szCs w:val="22"/>
+              </w:rPr>
+              <w:t>X</w:t>
+            </w:r>
           </w:p>
         </w:tc>
         <w:tc>
           <w:tcPr>
-            <w:tcW w:w="753" w:type="dxa"/>
-            <w:shd w:val="clear" w:color="auto" w:fill="auto"/>
-            <w:vAlign w:val="center"/>
+            <w:tcW w:w="1654" w:type="dxa"/>
           </w:tcPr>
           <w:p>
             <w:pPr>
+              <w:spacing w:line="240" w:lineRule="auto"/>
+              <w:ind w:firstLine="0"/>
+              <w:jc w:val="center"/>
               <w:rPr>
-                <w:rFonts w:eastAsia="Calibri"/>
-              </w:rPr>
-            </w:pPr>
-          </w:p>
-        </w:tc>
-        <w:tc>
-          <w:tcPr>
-            <w:tcW w:w="753" w:type="dxa"/>
-            <w:shd w:val="clear" w:color="auto" w:fill="auto"/>
-            <w:vAlign w:val="center"/>
-          </w:tcPr>
-          <w:p>
-            <w:pPr>
-              <w:rPr>
-                <w:rFonts w:eastAsia="Calibri"/>
+                <w:szCs w:val="22"/>
               </w:rPr>
             </w:pPr>
             <w:r>
               <w:rPr>
-                <w:rFonts w:eastAsia="Calibri"/>
+                <w:szCs w:val="22"/>
               </w:rPr>
               <w:t>X</w:t>
             </w:r>
@@ -4682,41 +4690,54 @@
         </w:tc>
       </w:tr>
       <w:tr>
+        <w:tblPrEx>
+          <w:tblCellMar>
+            <w:top w:w="0" w:type="dxa"/>
+            <w:bottom w:w="0" w:type="dxa"/>
+          </w:tblCellMar>
+        </w:tblPrEx>
+        <w:trPr>
+          <w:trHeight w:val="450"/>
+        </w:trPr>
         <w:tc>
           <w:tcPr>
-            <w:tcW w:w="2209" w:type="dxa"/>
-            <w:shd w:val="clear" w:color="auto" w:fill="F2F2F2"/>
-            <w:vAlign w:val="center"/>
+            <w:tcW w:w="1988" w:type="dxa"/>
           </w:tcPr>
           <w:p>
             <w:pPr>
+              <w:spacing w:line="240" w:lineRule="auto"/>
+              <w:ind w:firstLine="0"/>
+              <w:jc w:val="center"/>
               <w:rPr>
-                <w:rFonts w:eastAsia="Calibri"/>
+                <w:szCs w:val="22"/>
+              </w:rPr>
+            </w:pPr>
+            <w:proofErr w:type="spellStart"/>
+            <w:r>
+              <w:rPr>
+                <w:szCs w:val="22"/>
+              </w:rPr>
+              <w:t>ReservaBilhete</w:t>
+            </w:r>
+            <w:proofErr w:type="spellEnd"/>
+          </w:p>
+        </w:tc>
+        <w:tc>
+          <w:tcPr>
+            <w:tcW w:w="1538" w:type="dxa"/>
+          </w:tcPr>
+          <w:p>
+            <w:pPr>
+              <w:spacing w:line="240" w:lineRule="auto"/>
+              <w:ind w:firstLine="0"/>
+              <w:jc w:val="center"/>
+              <w:rPr>
+                <w:szCs w:val="22"/>
               </w:rPr>
             </w:pPr>
             <w:r>
               <w:rPr>
-                <w:rFonts w:eastAsia="Calibri"/>
-              </w:rPr>
-              <w:t>CDU</w:t>
-            </w:r>
-          </w:p>
-        </w:tc>
-        <w:tc>
-          <w:tcPr>
-            <w:tcW w:w="501" w:type="dxa"/>
-            <w:shd w:val="clear" w:color="auto" w:fill="F2F2F2"/>
-            <w:vAlign w:val="center"/>
-          </w:tcPr>
-          <w:p>
-            <w:pPr>
-              <w:rPr>
-                <w:rFonts w:eastAsia="Calibri"/>
-              </w:rPr>
-            </w:pPr>
-            <w:r>
-              <w:rPr>
-                <w:rFonts w:eastAsia="Calibri"/>
+                <w:szCs w:val="22"/>
               </w:rPr>
               <w:t>X</w:t>
             </w:r>
@@ -4724,19 +4745,20 @@
         </w:tc>
         <w:tc>
           <w:tcPr>
-            <w:tcW w:w="502" w:type="dxa"/>
-            <w:shd w:val="clear" w:color="auto" w:fill="F2F2F2"/>
-            <w:vAlign w:val="center"/>
+            <w:tcW w:w="1701" w:type="dxa"/>
           </w:tcPr>
           <w:p>
             <w:pPr>
+              <w:spacing w:line="240" w:lineRule="auto"/>
+              <w:ind w:firstLine="0"/>
+              <w:jc w:val="center"/>
               <w:rPr>
-                <w:rFonts w:eastAsia="Calibri"/>
+                <w:szCs w:val="22"/>
               </w:rPr>
             </w:pPr>
             <w:r>
               <w:rPr>
-                <w:rFonts w:eastAsia="Calibri"/>
+                <w:szCs w:val="22"/>
               </w:rPr>
               <w:t>X</w:t>
             </w:r>
@@ -4744,19 +4766,20 @@
         </w:tc>
         <w:tc>
           <w:tcPr>
-            <w:tcW w:w="502" w:type="dxa"/>
-            <w:shd w:val="clear" w:color="auto" w:fill="F2F2F2"/>
-            <w:vAlign w:val="center"/>
+            <w:tcW w:w="1613" w:type="dxa"/>
           </w:tcPr>
           <w:p>
             <w:pPr>
+              <w:spacing w:line="240" w:lineRule="auto"/>
+              <w:ind w:firstLine="0"/>
+              <w:jc w:val="center"/>
               <w:rPr>
-                <w:rFonts w:eastAsia="Calibri"/>
+                <w:szCs w:val="22"/>
               </w:rPr>
             </w:pPr>
             <w:r>
               <w:rPr>
-                <w:rFonts w:eastAsia="Calibri"/>
+                <w:szCs w:val="22"/>
               </w:rPr>
               <w:t>X</w:t>
             </w:r>
@@ -4764,19 +4787,73 @@
         </w:tc>
         <w:tc>
           <w:tcPr>
-            <w:tcW w:w="502" w:type="dxa"/>
-            <w:shd w:val="clear" w:color="auto" w:fill="F2F2F2"/>
-            <w:vAlign w:val="center"/>
+            <w:tcW w:w="1654" w:type="dxa"/>
           </w:tcPr>
           <w:p>
             <w:pPr>
+              <w:spacing w:line="240" w:lineRule="auto"/>
+              <w:ind w:firstLine="0"/>
+              <w:jc w:val="center"/>
               <w:rPr>
-                <w:rFonts w:eastAsia="Calibri"/>
+                <w:szCs w:val="22"/>
               </w:rPr>
             </w:pPr>
             <w:r>
               <w:rPr>
-                <w:rFonts w:eastAsia="Calibri"/>
+                <w:szCs w:val="22"/>
+              </w:rPr>
+              <w:t>X</w:t>
+            </w:r>
+          </w:p>
+        </w:tc>
+      </w:tr>
+      <w:tr>
+        <w:tblPrEx>
+          <w:tblCellMar>
+            <w:top w:w="0" w:type="dxa"/>
+            <w:bottom w:w="0" w:type="dxa"/>
+          </w:tblCellMar>
+        </w:tblPrEx>
+        <w:trPr>
+          <w:trHeight w:val="405"/>
+        </w:trPr>
+        <w:tc>
+          <w:tcPr>
+            <w:tcW w:w="1988" w:type="dxa"/>
+          </w:tcPr>
+          <w:p>
+            <w:pPr>
+              <w:spacing w:line="240" w:lineRule="auto"/>
+              <w:ind w:firstLine="0"/>
+              <w:jc w:val="center"/>
+              <w:rPr>
+                <w:szCs w:val="22"/>
+              </w:rPr>
+            </w:pPr>
+            <w:r>
+              <w:rPr>
+                <w:szCs w:val="22"/>
+              </w:rPr>
+              <w:t>Percurso</w:t>
+            </w:r>
+          </w:p>
+        </w:tc>
+        <w:tc>
+          <w:tcPr>
+            <w:tcW w:w="1538" w:type="dxa"/>
+          </w:tcPr>
+          <w:p>
+            <w:pPr>
+              <w:spacing w:line="240" w:lineRule="auto"/>
+              <w:ind w:firstLine="0"/>
+              <w:jc w:val="center"/>
+              <w:rPr>
+                <w:szCs w:val="22"/>
+              </w:rPr>
+            </w:pPr>
+            <w:r>
+              <w:rPr>
+                <w:szCs w:val="22"/>
               </w:rPr>
               <w:t>X</w:t>
             </w:r>
@@ -4784,61 +4861,62 @@
         </w:tc>
         <w:tc>
           <w:tcPr>
-            <w:tcW w:w="753" w:type="dxa"/>
-            <w:shd w:val="clear" w:color="auto" w:fill="F2F2F2"/>
-            <w:vAlign w:val="center"/>
+            <w:tcW w:w="1701" w:type="dxa"/>
           </w:tcPr>
           <w:p>
             <w:pPr>
+              <w:spacing w:line="240" w:lineRule="auto"/>
+              <w:ind w:firstLine="0"/>
+              <w:jc w:val="center"/>
               <w:rPr>
-                <w:rFonts w:eastAsia="Calibri"/>
+                <w:szCs w:val="22"/>
               </w:rPr>
             </w:pPr>
+            <w:r>
+              <w:rPr>
+                <w:szCs w:val="22"/>
+              </w:rPr>
+              <w:t>X</w:t>
+            </w:r>
           </w:p>
         </w:tc>
         <w:tc>
           <w:tcPr>
-            <w:tcW w:w="753" w:type="dxa"/>
-            <w:shd w:val="clear" w:color="auto" w:fill="F2F2F2"/>
-            <w:vAlign w:val="center"/>
+            <w:tcW w:w="1613" w:type="dxa"/>
           </w:tcPr>
           <w:p>
             <w:pPr>
+              <w:spacing w:line="240" w:lineRule="auto"/>
+              <w:ind w:firstLine="0"/>
+              <w:jc w:val="center"/>
               <w:rPr>
-                <w:rFonts w:eastAsia="Calibri"/>
+                <w:szCs w:val="22"/>
               </w:rPr>
             </w:pPr>
+            <w:r>
+              <w:rPr>
+                <w:szCs w:val="22"/>
+              </w:rPr>
+              <w:t>X</w:t>
+            </w:r>
           </w:p>
         </w:tc>
         <w:tc>
           <w:tcPr>
-            <w:tcW w:w="753" w:type="dxa"/>
-            <w:shd w:val="clear" w:color="auto" w:fill="F2F2F2"/>
-            <w:vAlign w:val="center"/>
+            <w:tcW w:w="1654" w:type="dxa"/>
           </w:tcPr>
           <w:p>
             <w:pPr>
+              <w:spacing w:line="240" w:lineRule="auto"/>
+              <w:ind w:firstLine="0"/>
+              <w:jc w:val="center"/>
               <w:rPr>
-                <w:rFonts w:eastAsia="Calibri"/>
-              </w:rPr>
-            </w:pPr>
-          </w:p>
-        </w:tc>
-        <w:tc>
-          <w:tcPr>
-            <w:tcW w:w="753" w:type="dxa"/>
-            <w:shd w:val="clear" w:color="auto" w:fill="F2F2F2"/>
-            <w:vAlign w:val="center"/>
-          </w:tcPr>
-          <w:p>
-            <w:pPr>
-              <w:rPr>
-                <w:rFonts w:eastAsia="Calibri"/>
+                <w:szCs w:val="22"/>
               </w:rPr>
             </w:pPr>
             <w:r>
               <w:rPr>
-                <w:rFonts w:eastAsia="Calibri"/>
+                <w:szCs w:val="22"/>
               </w:rPr>
               <w:t>X</w:t>
             </w:r>
@@ -4846,43 +4924,54 @@
         </w:tc>
       </w:tr>
       <w:tr>
+        <w:tblPrEx>
+          <w:tblCellMar>
+            <w:top w:w="0" w:type="dxa"/>
+            <w:bottom w:w="0" w:type="dxa"/>
+          </w:tblCellMar>
+        </w:tblPrEx>
+        <w:trPr>
+          <w:trHeight w:val="367"/>
+        </w:trPr>
         <w:tc>
           <w:tcPr>
-            <w:tcW w:w="2209" w:type="dxa"/>
-            <w:shd w:val="clear" w:color="auto" w:fill="auto"/>
-            <w:vAlign w:val="center"/>
+            <w:tcW w:w="1988" w:type="dxa"/>
           </w:tcPr>
           <w:p>
             <w:pPr>
+              <w:spacing w:line="240" w:lineRule="auto"/>
+              <w:ind w:firstLine="0"/>
+              <w:jc w:val="center"/>
               <w:rPr>
-                <w:rFonts w:eastAsia="Calibri"/>
+                <w:szCs w:val="22"/>
               </w:rPr>
             </w:pPr>
             <w:proofErr w:type="spellStart"/>
             <w:r>
               <w:rPr>
-                <w:rFonts w:eastAsia="Calibri"/>
+                <w:szCs w:val="22"/>
               </w:rPr>
-              <w:t>Coleccao</w:t>
+              <w:t>Itinerario</w:t>
             </w:r>
             <w:proofErr w:type="spellEnd"/>
           </w:p>
         </w:tc>
         <w:tc>
           <w:tcPr>
-            <w:tcW w:w="501" w:type="dxa"/>
-            <w:shd w:val="clear" w:color="auto" w:fill="auto"/>
-            <w:vAlign w:val="center"/>
+            <w:tcW w:w="1538" w:type="dxa"/>
           </w:tcPr>
           <w:p>
             <w:pPr>
+              <w:spacing w:line="240" w:lineRule="auto"/>
+              <w:ind w:firstLine="0"/>
+              <w:jc w:val="center"/>
               <w:rPr>
-                <w:rFonts w:eastAsia="Calibri"/>
+                <w:szCs w:val="22"/>
               </w:rPr>
             </w:pPr>
             <w:r>
               <w:rPr>
-                <w:rFonts w:eastAsia="Calibri"/>
+                <w:szCs w:val="22"/>
               </w:rPr>
               <w:t>X</w:t>
             </w:r>
@@ -4890,19 +4979,20 @@
         </w:tc>
         <w:tc>
           <w:tcPr>
-            <w:tcW w:w="502" w:type="dxa"/>
-            <w:shd w:val="clear" w:color="auto" w:fill="auto"/>
-            <w:vAlign w:val="center"/>
+            <w:tcW w:w="1701" w:type="dxa"/>
           </w:tcPr>
           <w:p>
             <w:pPr>
+              <w:spacing w:line="240" w:lineRule="auto"/>
+              <w:ind w:firstLine="0"/>
+              <w:jc w:val="center"/>
               <w:rPr>
-                <w:rFonts w:eastAsia="Calibri"/>
+                <w:szCs w:val="22"/>
               </w:rPr>
             </w:pPr>
             <w:r>
               <w:rPr>
-                <w:rFonts w:eastAsia="Calibri"/>
+                <w:szCs w:val="22"/>
               </w:rPr>
               <w:t>X</w:t>
             </w:r>
@@ -4910,19 +5000,20 @@
         </w:tc>
         <w:tc>
           <w:tcPr>
-            <w:tcW w:w="502" w:type="dxa"/>
-            <w:shd w:val="clear" w:color="auto" w:fill="auto"/>
-            <w:vAlign w:val="center"/>
+            <w:tcW w:w="1613" w:type="dxa"/>
           </w:tcPr>
           <w:p>
             <w:pPr>
+              <w:spacing w:line="240" w:lineRule="auto"/>
+              <w:ind w:firstLine="0"/>
+              <w:jc w:val="center"/>
               <w:rPr>
-                <w:rFonts w:eastAsia="Calibri"/>
+                <w:szCs w:val="22"/>
               </w:rPr>
             </w:pPr>
             <w:r>
               <w:rPr>
-                <w:rFonts w:eastAsia="Calibri"/>
+                <w:szCs w:val="22"/>
               </w:rPr>
               <w:t>X</w:t>
             </w:r>
@@ -4930,19 +5021,73 @@
         </w:tc>
         <w:tc>
           <w:tcPr>
-            <w:tcW w:w="502" w:type="dxa"/>
-            <w:shd w:val="clear" w:color="auto" w:fill="auto"/>
-            <w:vAlign w:val="center"/>
+            <w:tcW w:w="1654" w:type="dxa"/>
           </w:tcPr>
           <w:p>
             <w:pPr>
+              <w:spacing w:line="240" w:lineRule="auto"/>
+              <w:ind w:firstLine="0"/>
+              <w:jc w:val="center"/>
               <w:rPr>
-                <w:rFonts w:eastAsia="Calibri"/>
+                <w:szCs w:val="22"/>
               </w:rPr>
             </w:pPr>
             <w:r>
               <w:rPr>
-                <w:rFonts w:eastAsia="Calibri"/>
+                <w:szCs w:val="22"/>
+              </w:rPr>
+              <w:t>X</w:t>
+            </w:r>
+          </w:p>
+        </w:tc>
+      </w:tr>
+      <w:tr>
+        <w:tblPrEx>
+          <w:tblCellMar>
+            <w:top w:w="0" w:type="dxa"/>
+            <w:bottom w:w="0" w:type="dxa"/>
+          </w:tblCellMar>
+        </w:tblPrEx>
+        <w:trPr>
+          <w:trHeight w:val="375"/>
+        </w:trPr>
+        <w:tc>
+          <w:tcPr>
+            <w:tcW w:w="1988" w:type="dxa"/>
+          </w:tcPr>
+          <w:p>
+            <w:pPr>
+              <w:spacing w:line="240" w:lineRule="auto"/>
+              <w:ind w:firstLine="0"/>
+              <w:jc w:val="center"/>
+              <w:rPr>
+                <w:szCs w:val="22"/>
+              </w:rPr>
+            </w:pPr>
+            <w:r>
+              <w:rPr>
+                <w:szCs w:val="22"/>
+              </w:rPr>
+              <w:t>Comboio</w:t>
+            </w:r>
+          </w:p>
+        </w:tc>
+        <w:tc>
+          <w:tcPr>
+            <w:tcW w:w="1538" w:type="dxa"/>
+          </w:tcPr>
+          <w:p>
+            <w:pPr>
+              <w:spacing w:line="240" w:lineRule="auto"/>
+              <w:ind w:firstLine="0"/>
+              <w:jc w:val="center"/>
+              <w:rPr>
+                <w:szCs w:val="22"/>
+              </w:rPr>
+            </w:pPr>
+            <w:r>
+              <w:rPr>
+                <w:szCs w:val="22"/>
               </w:rPr>
               <w:t>X</w:t>
             </w:r>
@@ -4950,61 +5095,62 @@
         </w:tc>
         <w:tc>
           <w:tcPr>
-            <w:tcW w:w="753" w:type="dxa"/>
-            <w:shd w:val="clear" w:color="auto" w:fill="auto"/>
-            <w:vAlign w:val="center"/>
+            <w:tcW w:w="1701" w:type="dxa"/>
           </w:tcPr>
           <w:p>
             <w:pPr>
+              <w:spacing w:line="240" w:lineRule="auto"/>
+              <w:ind w:firstLine="0"/>
+              <w:jc w:val="center"/>
               <w:rPr>
-                <w:rFonts w:eastAsia="Calibri"/>
+                <w:szCs w:val="22"/>
               </w:rPr>
             </w:pPr>
+            <w:r>
+              <w:rPr>
+                <w:szCs w:val="22"/>
+              </w:rPr>
+              <w:t>X</w:t>
+            </w:r>
           </w:p>
         </w:tc>
         <w:tc>
           <w:tcPr>
-            <w:tcW w:w="753" w:type="dxa"/>
-            <w:shd w:val="clear" w:color="auto" w:fill="auto"/>
-            <w:vAlign w:val="center"/>
+            <w:tcW w:w="1613" w:type="dxa"/>
           </w:tcPr>
           <w:p>
             <w:pPr>
+              <w:spacing w:line="240" w:lineRule="auto"/>
+              <w:ind w:firstLine="0"/>
+              <w:jc w:val="center"/>
               <w:rPr>
-                <w:rFonts w:eastAsia="Calibri"/>
+                <w:szCs w:val="22"/>
               </w:rPr>
             </w:pPr>
+            <w:r>
+              <w:rPr>
+                <w:szCs w:val="22"/>
+              </w:rPr>
+              <w:t>X</w:t>
+            </w:r>
           </w:p>
         </w:tc>
         <w:tc>
           <w:tcPr>
-            <w:tcW w:w="753" w:type="dxa"/>
-            <w:shd w:val="clear" w:color="auto" w:fill="auto"/>
-            <w:vAlign w:val="center"/>
+            <w:tcW w:w="1654" w:type="dxa"/>
           </w:tcPr>
           <w:p>
             <w:pPr>
+              <w:spacing w:line="240" w:lineRule="auto"/>
+              <w:ind w:firstLine="0"/>
+              <w:jc w:val="center"/>
               <w:rPr>
-                <w:rFonts w:eastAsia="Calibri"/>
-              </w:rPr>
-            </w:pPr>
-          </w:p>
-        </w:tc>
-        <w:tc>
-          <w:tcPr>
-            <w:tcW w:w="753" w:type="dxa"/>
-            <w:shd w:val="clear" w:color="auto" w:fill="auto"/>
-            <w:vAlign w:val="center"/>
-          </w:tcPr>
-          <w:p>
-            <w:pPr>
-              <w:rPr>
-                <w:rFonts w:eastAsia="Calibri"/>
+                <w:szCs w:val="22"/>
               </w:rPr>
             </w:pPr>
             <w:r>
               <w:rPr>
-                <w:rFonts w:eastAsia="Calibri"/>
+                <w:szCs w:val="22"/>
               </w:rPr>
               <w:t>X</w:t>
             </w:r>
@@ -5012,41 +5158,54 @@
         </w:tc>
       </w:tr>
       <w:tr>
+        <w:tblPrEx>
+          <w:tblCellMar>
+            <w:top w:w="0" w:type="dxa"/>
+            <w:bottom w:w="0" w:type="dxa"/>
+          </w:tblCellMar>
+        </w:tblPrEx>
+        <w:trPr>
+          <w:trHeight w:val="360"/>
+        </w:trPr>
         <w:tc>
           <w:tcPr>
-            <w:tcW w:w="2209" w:type="dxa"/>
-            <w:shd w:val="clear" w:color="auto" w:fill="F2F2F2"/>
-            <w:vAlign w:val="center"/>
+            <w:tcW w:w="1988" w:type="dxa"/>
           </w:tcPr>
           <w:p>
             <w:pPr>
+              <w:spacing w:line="240" w:lineRule="auto"/>
+              <w:ind w:firstLine="0"/>
+              <w:jc w:val="center"/>
               <w:rPr>
-                <w:rFonts w:eastAsia="Calibri"/>
+                <w:szCs w:val="22"/>
+              </w:rPr>
+            </w:pPr>
+            <w:proofErr w:type="spellStart"/>
+            <w:r>
+              <w:rPr>
+                <w:szCs w:val="22"/>
+              </w:rPr>
+              <w:t>ComboioLugar</w:t>
+            </w:r>
+            <w:proofErr w:type="spellEnd"/>
+          </w:p>
+        </w:tc>
+        <w:tc>
+          <w:tcPr>
+            <w:tcW w:w="1538" w:type="dxa"/>
+          </w:tcPr>
+          <w:p>
+            <w:pPr>
+              <w:spacing w:line="240" w:lineRule="auto"/>
+              <w:ind w:firstLine="0"/>
+              <w:jc w:val="center"/>
+              <w:rPr>
+                <w:szCs w:val="22"/>
               </w:rPr>
             </w:pPr>
             <w:r>
               <w:rPr>
-                <w:rFonts w:eastAsia="Calibri"/>
-              </w:rPr>
-              <w:t>Autor</w:t>
-            </w:r>
-          </w:p>
-        </w:tc>
-        <w:tc>
-          <w:tcPr>
-            <w:tcW w:w="501" w:type="dxa"/>
-            <w:shd w:val="clear" w:color="auto" w:fill="F2F2F2"/>
-            <w:vAlign w:val="center"/>
-          </w:tcPr>
-          <w:p>
-            <w:pPr>
-              <w:rPr>
-                <w:rFonts w:eastAsia="Calibri"/>
-              </w:rPr>
-            </w:pPr>
-            <w:r>
-              <w:rPr>
-                <w:rFonts w:eastAsia="Calibri"/>
+                <w:szCs w:val="22"/>
               </w:rPr>
               <w:t>X</w:t>
             </w:r>
@@ -5054,19 +5213,20 @@
         </w:tc>
         <w:tc>
           <w:tcPr>
-            <w:tcW w:w="502" w:type="dxa"/>
-            <w:shd w:val="clear" w:color="auto" w:fill="F2F2F2"/>
-            <w:vAlign w:val="center"/>
+            <w:tcW w:w="1701" w:type="dxa"/>
           </w:tcPr>
           <w:p>
             <w:pPr>
+              <w:spacing w:line="240" w:lineRule="auto"/>
+              <w:ind w:firstLine="0"/>
+              <w:jc w:val="center"/>
               <w:rPr>
-                <w:rFonts w:eastAsia="Calibri"/>
+                <w:szCs w:val="22"/>
               </w:rPr>
             </w:pPr>
             <w:r>
               <w:rPr>
-                <w:rFonts w:eastAsia="Calibri"/>
+                <w:szCs w:val="22"/>
               </w:rPr>
               <w:t>X</w:t>
             </w:r>
@@ -5074,19 +5234,20 @@
         </w:tc>
         <w:tc>
           <w:tcPr>
-            <w:tcW w:w="502" w:type="dxa"/>
-            <w:shd w:val="clear" w:color="auto" w:fill="F2F2F2"/>
-            <w:vAlign w:val="center"/>
+            <w:tcW w:w="1613" w:type="dxa"/>
           </w:tcPr>
           <w:p>
             <w:pPr>
+              <w:spacing w:line="240" w:lineRule="auto"/>
+              <w:ind w:firstLine="0"/>
+              <w:jc w:val="center"/>
               <w:rPr>
-                <w:rFonts w:eastAsia="Calibri"/>
+                <w:szCs w:val="22"/>
               </w:rPr>
             </w:pPr>
             <w:r>
               <w:rPr>
-                <w:rFonts w:eastAsia="Calibri"/>
+                <w:szCs w:val="22"/>
               </w:rPr>
               <w:t>X</w:t>
             </w:r>
@@ -5094,1416 +5255,32 @@
         </w:tc>
         <w:tc>
           <w:tcPr>
-            <w:tcW w:w="502" w:type="dxa"/>
-            <w:shd w:val="clear" w:color="auto" w:fill="F2F2F2"/>
-            <w:vAlign w:val="center"/>
+            <w:tcW w:w="1654" w:type="dxa"/>
           </w:tcPr>
           <w:p>
             <w:pPr>
+              <w:spacing w:line="240" w:lineRule="auto"/>
+              <w:ind w:firstLine="0"/>
+              <w:jc w:val="center"/>
               <w:rPr>
-                <w:rFonts w:eastAsia="Calibri"/>
+                <w:szCs w:val="22"/>
               </w:rPr>
             </w:pPr>
             <w:r>
               <w:rPr>
-                <w:rFonts w:eastAsia="Calibri"/>
-              </w:rPr>
-              <w:t>X</w:t>
-            </w:r>
-          </w:p>
-        </w:tc>
-        <w:tc>
-          <w:tcPr>
-            <w:tcW w:w="753" w:type="dxa"/>
-            <w:shd w:val="clear" w:color="auto" w:fill="F2F2F2"/>
-            <w:vAlign w:val="center"/>
-          </w:tcPr>
-          <w:p>
-            <w:pPr>
-              <w:rPr>
-                <w:rFonts w:eastAsia="Calibri"/>
-              </w:rPr>
-            </w:pPr>
-          </w:p>
-        </w:tc>
-        <w:tc>
-          <w:tcPr>
-            <w:tcW w:w="753" w:type="dxa"/>
-            <w:shd w:val="clear" w:color="auto" w:fill="F2F2F2"/>
-            <w:vAlign w:val="center"/>
-          </w:tcPr>
-          <w:p>
-            <w:pPr>
-              <w:rPr>
-                <w:rFonts w:eastAsia="Calibri"/>
-              </w:rPr>
-            </w:pPr>
-          </w:p>
-        </w:tc>
-        <w:tc>
-          <w:tcPr>
-            <w:tcW w:w="753" w:type="dxa"/>
-            <w:shd w:val="clear" w:color="auto" w:fill="F2F2F2"/>
-            <w:vAlign w:val="center"/>
-          </w:tcPr>
-          <w:p>
-            <w:pPr>
-              <w:rPr>
-                <w:rFonts w:eastAsia="Calibri"/>
-              </w:rPr>
-            </w:pPr>
-          </w:p>
-        </w:tc>
-        <w:tc>
-          <w:tcPr>
-            <w:tcW w:w="753" w:type="dxa"/>
-            <w:shd w:val="clear" w:color="auto" w:fill="F2F2F2"/>
-            <w:vAlign w:val="center"/>
-          </w:tcPr>
-          <w:p>
-            <w:pPr>
-              <w:rPr>
-                <w:rFonts w:eastAsia="Calibri"/>
-              </w:rPr>
-            </w:pPr>
-            <w:r>
-              <w:rPr>
-                <w:rFonts w:eastAsia="Calibri"/>
+                <w:szCs w:val="22"/>
               </w:rPr>
               <w:t>X</w:t>
             </w:r>
           </w:p>
         </w:tc>
       </w:tr>
-      <w:tr>
-        <w:tc>
-          <w:tcPr>
-            <w:tcW w:w="2209" w:type="dxa"/>
-            <w:shd w:val="clear" w:color="auto" w:fill="auto"/>
-            <w:vAlign w:val="center"/>
-          </w:tcPr>
-          <w:p>
-            <w:pPr>
-              <w:rPr>
-                <w:rFonts w:eastAsia="Calibri"/>
-              </w:rPr>
-            </w:pPr>
-            <w:r>
-              <w:rPr>
-                <w:rFonts w:eastAsia="Calibri"/>
-              </w:rPr>
-              <w:t>Autor-escreve-Livro</w:t>
-            </w:r>
-          </w:p>
-        </w:tc>
-        <w:tc>
-          <w:tcPr>
-            <w:tcW w:w="501" w:type="dxa"/>
-            <w:shd w:val="clear" w:color="auto" w:fill="auto"/>
-            <w:vAlign w:val="center"/>
-          </w:tcPr>
-          <w:p>
-            <w:pPr>
-              <w:rPr>
-                <w:rFonts w:eastAsia="Calibri"/>
-              </w:rPr>
-            </w:pPr>
-            <w:r>
-              <w:rPr>
-                <w:rFonts w:eastAsia="Calibri"/>
-              </w:rPr>
-              <w:t>X</w:t>
-            </w:r>
-          </w:p>
-        </w:tc>
-        <w:tc>
-          <w:tcPr>
-            <w:tcW w:w="502" w:type="dxa"/>
-            <w:shd w:val="clear" w:color="auto" w:fill="auto"/>
-            <w:vAlign w:val="center"/>
-          </w:tcPr>
-          <w:p>
-            <w:pPr>
-              <w:rPr>
-                <w:rFonts w:eastAsia="Calibri"/>
-              </w:rPr>
-            </w:pPr>
-            <w:r>
-              <w:rPr>
-                <w:rFonts w:eastAsia="Calibri"/>
-              </w:rPr>
-              <w:t>X</w:t>
-            </w:r>
-          </w:p>
-        </w:tc>
-        <w:tc>
-          <w:tcPr>
-            <w:tcW w:w="502" w:type="dxa"/>
-            <w:shd w:val="clear" w:color="auto" w:fill="auto"/>
-            <w:vAlign w:val="center"/>
-          </w:tcPr>
-          <w:p>
-            <w:pPr>
-              <w:rPr>
-                <w:rFonts w:eastAsia="Calibri"/>
-              </w:rPr>
-            </w:pPr>
-            <w:r>
-              <w:rPr>
-                <w:rFonts w:eastAsia="Calibri"/>
-              </w:rPr>
-              <w:t>X</w:t>
-            </w:r>
-          </w:p>
-        </w:tc>
-        <w:tc>
-          <w:tcPr>
-            <w:tcW w:w="502" w:type="dxa"/>
-            <w:shd w:val="clear" w:color="auto" w:fill="auto"/>
-            <w:vAlign w:val="center"/>
-          </w:tcPr>
-          <w:p>
-            <w:pPr>
-              <w:rPr>
-                <w:rFonts w:eastAsia="Calibri"/>
-              </w:rPr>
-            </w:pPr>
-            <w:r>
-              <w:rPr>
-                <w:rFonts w:eastAsia="Calibri"/>
-              </w:rPr>
-              <w:t>X</w:t>
-            </w:r>
-          </w:p>
-        </w:tc>
-        <w:tc>
-          <w:tcPr>
-            <w:tcW w:w="753" w:type="dxa"/>
-            <w:shd w:val="clear" w:color="auto" w:fill="auto"/>
-            <w:vAlign w:val="center"/>
-          </w:tcPr>
-          <w:p>
-            <w:pPr>
-              <w:rPr>
-                <w:rFonts w:eastAsia="Calibri"/>
-              </w:rPr>
-            </w:pPr>
-          </w:p>
-        </w:tc>
-        <w:tc>
-          <w:tcPr>
-            <w:tcW w:w="753" w:type="dxa"/>
-            <w:shd w:val="clear" w:color="auto" w:fill="auto"/>
-            <w:vAlign w:val="center"/>
-          </w:tcPr>
-          <w:p>
-            <w:pPr>
-              <w:rPr>
-                <w:rFonts w:eastAsia="Calibri"/>
-              </w:rPr>
-            </w:pPr>
-          </w:p>
-        </w:tc>
-        <w:tc>
-          <w:tcPr>
-            <w:tcW w:w="753" w:type="dxa"/>
-            <w:shd w:val="clear" w:color="auto" w:fill="auto"/>
-            <w:vAlign w:val="center"/>
-          </w:tcPr>
-          <w:p>
-            <w:pPr>
-              <w:rPr>
-                <w:rFonts w:eastAsia="Calibri"/>
-              </w:rPr>
-            </w:pPr>
-          </w:p>
-        </w:tc>
-        <w:tc>
-          <w:tcPr>
-            <w:tcW w:w="753" w:type="dxa"/>
-            <w:shd w:val="clear" w:color="auto" w:fill="auto"/>
-            <w:vAlign w:val="center"/>
-          </w:tcPr>
-          <w:p>
-            <w:pPr>
-              <w:rPr>
-                <w:rFonts w:eastAsia="Calibri"/>
-              </w:rPr>
-            </w:pPr>
-            <w:r>
-              <w:rPr>
-                <w:rFonts w:eastAsia="Calibri"/>
-              </w:rPr>
-              <w:t>X</w:t>
-            </w:r>
-          </w:p>
-        </w:tc>
-      </w:tr>
-      <w:tr>
-        <w:tc>
-          <w:tcPr>
-            <w:tcW w:w="2209" w:type="dxa"/>
-            <w:shd w:val="clear" w:color="auto" w:fill="F2F2F2"/>
-            <w:vAlign w:val="center"/>
-          </w:tcPr>
-          <w:p>
-            <w:pPr>
-              <w:rPr>
-                <w:rFonts w:eastAsia="Calibri"/>
-              </w:rPr>
-            </w:pPr>
-            <w:r>
-              <w:rPr>
-                <w:rFonts w:eastAsia="Calibri"/>
-              </w:rPr>
-              <w:t>Editora</w:t>
-            </w:r>
-          </w:p>
-        </w:tc>
-        <w:tc>
-          <w:tcPr>
-            <w:tcW w:w="501" w:type="dxa"/>
-            <w:shd w:val="clear" w:color="auto" w:fill="F2F2F2"/>
-            <w:vAlign w:val="center"/>
-          </w:tcPr>
-          <w:p>
-            <w:pPr>
-              <w:rPr>
-                <w:rFonts w:eastAsia="Calibri"/>
-              </w:rPr>
-            </w:pPr>
-            <w:r>
-              <w:rPr>
-                <w:rFonts w:eastAsia="Calibri"/>
-              </w:rPr>
-              <w:t>X</w:t>
-            </w:r>
-          </w:p>
-        </w:tc>
-        <w:tc>
-          <w:tcPr>
-            <w:tcW w:w="502" w:type="dxa"/>
-            <w:shd w:val="clear" w:color="auto" w:fill="F2F2F2"/>
-            <w:vAlign w:val="center"/>
-          </w:tcPr>
-          <w:p>
-            <w:pPr>
-              <w:rPr>
-                <w:rFonts w:eastAsia="Calibri"/>
-              </w:rPr>
-            </w:pPr>
-            <w:r>
-              <w:rPr>
-                <w:rFonts w:eastAsia="Calibri"/>
-              </w:rPr>
-              <w:t>X</w:t>
-            </w:r>
-          </w:p>
-        </w:tc>
-        <w:tc>
-          <w:tcPr>
-            <w:tcW w:w="502" w:type="dxa"/>
-            <w:shd w:val="clear" w:color="auto" w:fill="F2F2F2"/>
-            <w:vAlign w:val="center"/>
-          </w:tcPr>
-          <w:p>
-            <w:pPr>
-              <w:rPr>
-                <w:rFonts w:eastAsia="Calibri"/>
-              </w:rPr>
-            </w:pPr>
-            <w:r>
-              <w:rPr>
-                <w:rFonts w:eastAsia="Calibri"/>
-              </w:rPr>
-              <w:t>X</w:t>
-            </w:r>
-          </w:p>
-        </w:tc>
-        <w:tc>
-          <w:tcPr>
-            <w:tcW w:w="502" w:type="dxa"/>
-            <w:shd w:val="clear" w:color="auto" w:fill="F2F2F2"/>
-            <w:vAlign w:val="center"/>
-          </w:tcPr>
-          <w:p>
-            <w:pPr>
-              <w:rPr>
-                <w:rFonts w:eastAsia="Calibri"/>
-              </w:rPr>
-            </w:pPr>
-            <w:r>
-              <w:rPr>
-                <w:rFonts w:eastAsia="Calibri"/>
-              </w:rPr>
-              <w:t>X</w:t>
-            </w:r>
-          </w:p>
-        </w:tc>
-        <w:tc>
-          <w:tcPr>
-            <w:tcW w:w="753" w:type="dxa"/>
-            <w:shd w:val="clear" w:color="auto" w:fill="F2F2F2"/>
-            <w:vAlign w:val="center"/>
-          </w:tcPr>
-          <w:p>
-            <w:pPr>
-              <w:rPr>
-                <w:rFonts w:eastAsia="Calibri"/>
-              </w:rPr>
-            </w:pPr>
-          </w:p>
-        </w:tc>
-        <w:tc>
-          <w:tcPr>
-            <w:tcW w:w="753" w:type="dxa"/>
-            <w:shd w:val="clear" w:color="auto" w:fill="F2F2F2"/>
-            <w:vAlign w:val="center"/>
-          </w:tcPr>
-          <w:p>
-            <w:pPr>
-              <w:rPr>
-                <w:rFonts w:eastAsia="Calibri"/>
-              </w:rPr>
-            </w:pPr>
-          </w:p>
-        </w:tc>
-        <w:tc>
-          <w:tcPr>
-            <w:tcW w:w="753" w:type="dxa"/>
-            <w:shd w:val="clear" w:color="auto" w:fill="F2F2F2"/>
-            <w:vAlign w:val="center"/>
-          </w:tcPr>
-          <w:p>
-            <w:pPr>
-              <w:rPr>
-                <w:rFonts w:eastAsia="Calibri"/>
-              </w:rPr>
-            </w:pPr>
-          </w:p>
-        </w:tc>
-        <w:tc>
-          <w:tcPr>
-            <w:tcW w:w="753" w:type="dxa"/>
-            <w:shd w:val="clear" w:color="auto" w:fill="F2F2F2"/>
-            <w:vAlign w:val="center"/>
-          </w:tcPr>
-          <w:p>
-            <w:pPr>
-              <w:rPr>
-                <w:rFonts w:eastAsia="Calibri"/>
-              </w:rPr>
-            </w:pPr>
-            <w:r>
-              <w:rPr>
-                <w:rFonts w:eastAsia="Calibri"/>
-              </w:rPr>
-              <w:t>X</w:t>
-            </w:r>
-          </w:p>
-        </w:tc>
-      </w:tr>
-      <w:tr>
-        <w:tc>
-          <w:tcPr>
-            <w:tcW w:w="2209" w:type="dxa"/>
-            <w:shd w:val="clear" w:color="auto" w:fill="auto"/>
-            <w:vAlign w:val="center"/>
-          </w:tcPr>
-          <w:p>
-            <w:pPr>
-              <w:rPr>
-                <w:rFonts w:eastAsia="Calibri"/>
-              </w:rPr>
-            </w:pPr>
-            <w:r>
-              <w:rPr>
-                <w:rFonts w:eastAsia="Calibri"/>
-              </w:rPr>
-              <w:t>Livro-publicado-Editora</w:t>
-            </w:r>
-          </w:p>
-        </w:tc>
-        <w:tc>
-          <w:tcPr>
-            <w:tcW w:w="501" w:type="dxa"/>
-            <w:shd w:val="clear" w:color="auto" w:fill="auto"/>
-            <w:vAlign w:val="center"/>
-          </w:tcPr>
-          <w:p>
-            <w:pPr>
-              <w:rPr>
-                <w:rFonts w:eastAsia="Calibri"/>
-              </w:rPr>
-            </w:pPr>
-            <w:r>
-              <w:rPr>
-                <w:rFonts w:eastAsia="Calibri"/>
-              </w:rPr>
-              <w:t>X</w:t>
-            </w:r>
-          </w:p>
-        </w:tc>
-        <w:tc>
-          <w:tcPr>
-            <w:tcW w:w="502" w:type="dxa"/>
-            <w:shd w:val="clear" w:color="auto" w:fill="auto"/>
-            <w:vAlign w:val="center"/>
-          </w:tcPr>
-          <w:p>
-            <w:pPr>
-              <w:rPr>
-                <w:rFonts w:eastAsia="Calibri"/>
-              </w:rPr>
-            </w:pPr>
-            <w:r>
-              <w:rPr>
-                <w:rFonts w:eastAsia="Calibri"/>
-              </w:rPr>
-              <w:t>X</w:t>
-            </w:r>
-          </w:p>
-        </w:tc>
-        <w:tc>
-          <w:tcPr>
-            <w:tcW w:w="502" w:type="dxa"/>
-            <w:shd w:val="clear" w:color="auto" w:fill="auto"/>
-            <w:vAlign w:val="center"/>
-          </w:tcPr>
-          <w:p>
-            <w:pPr>
-              <w:rPr>
-                <w:rFonts w:eastAsia="Calibri"/>
-              </w:rPr>
-            </w:pPr>
-            <w:r>
-              <w:rPr>
-                <w:rFonts w:eastAsia="Calibri"/>
-              </w:rPr>
-              <w:t>X</w:t>
-            </w:r>
-          </w:p>
-        </w:tc>
-        <w:tc>
-          <w:tcPr>
-            <w:tcW w:w="502" w:type="dxa"/>
-            <w:shd w:val="clear" w:color="auto" w:fill="auto"/>
-            <w:vAlign w:val="center"/>
-          </w:tcPr>
-          <w:p>
-            <w:pPr>
-              <w:rPr>
-                <w:rFonts w:eastAsia="Calibri"/>
-              </w:rPr>
-            </w:pPr>
-            <w:r>
-              <w:rPr>
-                <w:rFonts w:eastAsia="Calibri"/>
-              </w:rPr>
-              <w:t>X</w:t>
-            </w:r>
-          </w:p>
-        </w:tc>
-        <w:tc>
-          <w:tcPr>
-            <w:tcW w:w="753" w:type="dxa"/>
-            <w:shd w:val="clear" w:color="auto" w:fill="auto"/>
-            <w:vAlign w:val="center"/>
-          </w:tcPr>
-          <w:p>
-            <w:pPr>
-              <w:rPr>
-                <w:rFonts w:eastAsia="Calibri"/>
-              </w:rPr>
-            </w:pPr>
-          </w:p>
-        </w:tc>
-        <w:tc>
-          <w:tcPr>
-            <w:tcW w:w="753" w:type="dxa"/>
-            <w:shd w:val="clear" w:color="auto" w:fill="auto"/>
-            <w:vAlign w:val="center"/>
-          </w:tcPr>
-          <w:p>
-            <w:pPr>
-              <w:rPr>
-                <w:rFonts w:eastAsia="Calibri"/>
-              </w:rPr>
-            </w:pPr>
-          </w:p>
-        </w:tc>
-        <w:tc>
-          <w:tcPr>
-            <w:tcW w:w="753" w:type="dxa"/>
-            <w:shd w:val="clear" w:color="auto" w:fill="auto"/>
-            <w:vAlign w:val="center"/>
-          </w:tcPr>
-          <w:p>
-            <w:pPr>
-              <w:rPr>
-                <w:rFonts w:eastAsia="Calibri"/>
-              </w:rPr>
-            </w:pPr>
-          </w:p>
-        </w:tc>
-        <w:tc>
-          <w:tcPr>
-            <w:tcW w:w="753" w:type="dxa"/>
-            <w:shd w:val="clear" w:color="auto" w:fill="auto"/>
-            <w:vAlign w:val="center"/>
-          </w:tcPr>
-          <w:p>
-            <w:pPr>
-              <w:rPr>
-                <w:rFonts w:eastAsia="Calibri"/>
-              </w:rPr>
-            </w:pPr>
-            <w:r>
-              <w:rPr>
-                <w:rFonts w:eastAsia="Calibri"/>
-              </w:rPr>
-              <w:t>X</w:t>
-            </w:r>
-          </w:p>
-        </w:tc>
-      </w:tr>
-      <w:tr>
-        <w:tc>
-          <w:tcPr>
-            <w:tcW w:w="2209" w:type="dxa"/>
-            <w:shd w:val="clear" w:color="auto" w:fill="F2F2F2"/>
-            <w:vAlign w:val="center"/>
-          </w:tcPr>
-          <w:p>
-            <w:pPr>
-              <w:rPr>
-                <w:rFonts w:eastAsia="Calibri"/>
-              </w:rPr>
-            </w:pPr>
-            <w:r>
-              <w:rPr>
-                <w:rFonts w:eastAsia="Calibri"/>
-              </w:rPr>
-              <w:t>Exemplar</w:t>
-            </w:r>
-          </w:p>
-        </w:tc>
-        <w:tc>
-          <w:tcPr>
-            <w:tcW w:w="501" w:type="dxa"/>
-            <w:shd w:val="clear" w:color="auto" w:fill="F2F2F2"/>
-            <w:vAlign w:val="center"/>
-          </w:tcPr>
-          <w:p>
-            <w:pPr>
-              <w:rPr>
-                <w:rFonts w:eastAsia="Calibri"/>
-              </w:rPr>
-            </w:pPr>
-            <w:r>
-              <w:rPr>
-                <w:rFonts w:eastAsia="Calibri"/>
-              </w:rPr>
-              <w:t>X</w:t>
-            </w:r>
-          </w:p>
-        </w:tc>
-        <w:tc>
-          <w:tcPr>
-            <w:tcW w:w="502" w:type="dxa"/>
-            <w:shd w:val="clear" w:color="auto" w:fill="F2F2F2"/>
-            <w:vAlign w:val="center"/>
-          </w:tcPr>
-          <w:p>
-            <w:pPr>
-              <w:rPr>
-                <w:rFonts w:eastAsia="Calibri"/>
-              </w:rPr>
-            </w:pPr>
-            <w:r>
-              <w:rPr>
-                <w:rFonts w:eastAsia="Calibri"/>
-              </w:rPr>
-              <w:t>X</w:t>
-            </w:r>
-          </w:p>
-        </w:tc>
-        <w:tc>
-          <w:tcPr>
-            <w:tcW w:w="502" w:type="dxa"/>
-            <w:shd w:val="clear" w:color="auto" w:fill="F2F2F2"/>
-            <w:vAlign w:val="center"/>
-          </w:tcPr>
-          <w:p>
-            <w:pPr>
-              <w:rPr>
-                <w:rFonts w:eastAsia="Calibri"/>
-              </w:rPr>
-            </w:pPr>
-            <w:r>
-              <w:rPr>
-                <w:rFonts w:eastAsia="Calibri"/>
-              </w:rPr>
-              <w:t>X</w:t>
-            </w:r>
-          </w:p>
-        </w:tc>
-        <w:tc>
-          <w:tcPr>
-            <w:tcW w:w="502" w:type="dxa"/>
-            <w:shd w:val="clear" w:color="auto" w:fill="F2F2F2"/>
-            <w:vAlign w:val="center"/>
-          </w:tcPr>
-          <w:p>
-            <w:pPr>
-              <w:rPr>
-                <w:rFonts w:eastAsia="Calibri"/>
-              </w:rPr>
-            </w:pPr>
-            <w:r>
-              <w:rPr>
-                <w:rFonts w:eastAsia="Calibri"/>
-              </w:rPr>
-              <w:t>X</w:t>
-            </w:r>
-          </w:p>
-        </w:tc>
-        <w:tc>
-          <w:tcPr>
-            <w:tcW w:w="753" w:type="dxa"/>
-            <w:shd w:val="clear" w:color="auto" w:fill="F2F2F2"/>
-            <w:vAlign w:val="center"/>
-          </w:tcPr>
-          <w:p>
-            <w:pPr>
-              <w:rPr>
-                <w:rFonts w:eastAsia="Calibri"/>
-              </w:rPr>
-            </w:pPr>
-          </w:p>
-        </w:tc>
-        <w:tc>
-          <w:tcPr>
-            <w:tcW w:w="753" w:type="dxa"/>
-            <w:shd w:val="clear" w:color="auto" w:fill="F2F2F2"/>
-            <w:vAlign w:val="center"/>
-          </w:tcPr>
-          <w:p>
-            <w:pPr>
-              <w:rPr>
-                <w:rFonts w:eastAsia="Calibri"/>
-              </w:rPr>
-            </w:pPr>
-          </w:p>
-        </w:tc>
-        <w:tc>
-          <w:tcPr>
-            <w:tcW w:w="753" w:type="dxa"/>
-            <w:shd w:val="clear" w:color="auto" w:fill="F2F2F2"/>
-            <w:vAlign w:val="center"/>
-          </w:tcPr>
-          <w:p>
-            <w:pPr>
-              <w:rPr>
-                <w:rFonts w:eastAsia="Calibri"/>
-              </w:rPr>
-            </w:pPr>
-          </w:p>
-        </w:tc>
-        <w:tc>
-          <w:tcPr>
-            <w:tcW w:w="753" w:type="dxa"/>
-            <w:shd w:val="clear" w:color="auto" w:fill="F2F2F2"/>
-            <w:vAlign w:val="center"/>
-          </w:tcPr>
-          <w:p>
-            <w:pPr>
-              <w:rPr>
-                <w:rFonts w:eastAsia="Calibri"/>
-              </w:rPr>
-            </w:pPr>
-            <w:r>
-              <w:rPr>
-                <w:rFonts w:eastAsia="Calibri"/>
-              </w:rPr>
-              <w:t>X</w:t>
-            </w:r>
-          </w:p>
-        </w:tc>
-      </w:tr>
-      <w:tr>
-        <w:tc>
-          <w:tcPr>
-            <w:tcW w:w="2209" w:type="dxa"/>
-            <w:shd w:val="clear" w:color="auto" w:fill="auto"/>
-            <w:vAlign w:val="center"/>
-          </w:tcPr>
-          <w:p>
-            <w:pPr>
-              <w:rPr>
-                <w:rFonts w:eastAsia="Calibri"/>
-              </w:rPr>
-            </w:pPr>
-            <w:proofErr w:type="spellStart"/>
-            <w:r>
-              <w:rPr>
-                <w:rFonts w:eastAsia="Calibri"/>
-              </w:rPr>
-              <w:t>Localizacao</w:t>
-            </w:r>
-            <w:proofErr w:type="spellEnd"/>
-          </w:p>
-        </w:tc>
-        <w:tc>
-          <w:tcPr>
-            <w:tcW w:w="501" w:type="dxa"/>
-            <w:shd w:val="clear" w:color="auto" w:fill="auto"/>
-            <w:vAlign w:val="center"/>
-          </w:tcPr>
-          <w:p>
-            <w:pPr>
-              <w:rPr>
-                <w:rFonts w:eastAsia="Calibri"/>
-              </w:rPr>
-            </w:pPr>
-            <w:r>
-              <w:rPr>
-                <w:rFonts w:eastAsia="Calibri"/>
-              </w:rPr>
-              <w:t>X</w:t>
-            </w:r>
-          </w:p>
-        </w:tc>
-        <w:tc>
-          <w:tcPr>
-            <w:tcW w:w="502" w:type="dxa"/>
-            <w:shd w:val="clear" w:color="auto" w:fill="auto"/>
-            <w:vAlign w:val="center"/>
-          </w:tcPr>
-          <w:p>
-            <w:pPr>
-              <w:rPr>
-                <w:rFonts w:eastAsia="Calibri"/>
-              </w:rPr>
-            </w:pPr>
-            <w:r>
-              <w:rPr>
-                <w:rFonts w:eastAsia="Calibri"/>
-              </w:rPr>
-              <w:t>X</w:t>
-            </w:r>
-          </w:p>
-        </w:tc>
-        <w:tc>
-          <w:tcPr>
-            <w:tcW w:w="502" w:type="dxa"/>
-            <w:shd w:val="clear" w:color="auto" w:fill="auto"/>
-            <w:vAlign w:val="center"/>
-          </w:tcPr>
-          <w:p>
-            <w:pPr>
-              <w:rPr>
-                <w:rFonts w:eastAsia="Calibri"/>
-              </w:rPr>
-            </w:pPr>
-            <w:r>
-              <w:rPr>
-                <w:rFonts w:eastAsia="Calibri"/>
-              </w:rPr>
-              <w:t>X</w:t>
-            </w:r>
-          </w:p>
-        </w:tc>
-        <w:tc>
-          <w:tcPr>
-            <w:tcW w:w="502" w:type="dxa"/>
-            <w:shd w:val="clear" w:color="auto" w:fill="auto"/>
-            <w:vAlign w:val="center"/>
-          </w:tcPr>
-          <w:p>
-            <w:pPr>
-              <w:rPr>
-                <w:rFonts w:eastAsia="Calibri"/>
-              </w:rPr>
-            </w:pPr>
-            <w:r>
-              <w:rPr>
-                <w:rFonts w:eastAsia="Calibri"/>
-              </w:rPr>
-              <w:t>X</w:t>
-            </w:r>
-          </w:p>
-        </w:tc>
-        <w:tc>
-          <w:tcPr>
-            <w:tcW w:w="753" w:type="dxa"/>
-            <w:shd w:val="clear" w:color="auto" w:fill="auto"/>
-            <w:vAlign w:val="center"/>
-          </w:tcPr>
-          <w:p>
-            <w:pPr>
-              <w:rPr>
-                <w:rFonts w:eastAsia="Calibri"/>
-              </w:rPr>
-            </w:pPr>
-          </w:p>
-        </w:tc>
-        <w:tc>
-          <w:tcPr>
-            <w:tcW w:w="753" w:type="dxa"/>
-            <w:shd w:val="clear" w:color="auto" w:fill="auto"/>
-            <w:vAlign w:val="center"/>
-          </w:tcPr>
-          <w:p>
-            <w:pPr>
-              <w:rPr>
-                <w:rFonts w:eastAsia="Calibri"/>
-              </w:rPr>
-            </w:pPr>
-          </w:p>
-        </w:tc>
-        <w:tc>
-          <w:tcPr>
-            <w:tcW w:w="753" w:type="dxa"/>
-            <w:shd w:val="clear" w:color="auto" w:fill="auto"/>
-            <w:vAlign w:val="center"/>
-          </w:tcPr>
-          <w:p>
-            <w:pPr>
-              <w:rPr>
-                <w:rFonts w:eastAsia="Calibri"/>
-              </w:rPr>
-            </w:pPr>
-          </w:p>
-        </w:tc>
-        <w:tc>
-          <w:tcPr>
-            <w:tcW w:w="753" w:type="dxa"/>
-            <w:shd w:val="clear" w:color="auto" w:fill="auto"/>
-            <w:vAlign w:val="center"/>
-          </w:tcPr>
-          <w:p>
-            <w:pPr>
-              <w:rPr>
-                <w:rFonts w:eastAsia="Calibri"/>
-              </w:rPr>
-            </w:pPr>
-            <w:r>
-              <w:rPr>
-                <w:rFonts w:eastAsia="Calibri"/>
-              </w:rPr>
-              <w:t>X</w:t>
-            </w:r>
-          </w:p>
-        </w:tc>
-      </w:tr>
-      <w:tr>
-        <w:tc>
-          <w:tcPr>
-            <w:tcW w:w="2209" w:type="dxa"/>
-            <w:shd w:val="clear" w:color="auto" w:fill="F2F2F2"/>
-            <w:vAlign w:val="center"/>
-          </w:tcPr>
-          <w:p>
-            <w:pPr>
-              <w:rPr>
-                <w:rFonts w:eastAsia="Calibri"/>
-              </w:rPr>
-            </w:pPr>
-            <w:r>
-              <w:rPr>
-                <w:rFonts w:eastAsia="Calibri"/>
-              </w:rPr>
-              <w:t>Utilizador</w:t>
-            </w:r>
-          </w:p>
-        </w:tc>
-        <w:tc>
-          <w:tcPr>
-            <w:tcW w:w="501" w:type="dxa"/>
-            <w:shd w:val="clear" w:color="auto" w:fill="F2F2F2"/>
-            <w:vAlign w:val="center"/>
-          </w:tcPr>
-          <w:p>
-            <w:pPr>
-              <w:rPr>
-                <w:rFonts w:eastAsia="Calibri"/>
-              </w:rPr>
-            </w:pPr>
-          </w:p>
-        </w:tc>
-        <w:tc>
-          <w:tcPr>
-            <w:tcW w:w="502" w:type="dxa"/>
-            <w:shd w:val="clear" w:color="auto" w:fill="F2F2F2"/>
-            <w:vAlign w:val="center"/>
-          </w:tcPr>
-          <w:p>
-            <w:pPr>
-              <w:rPr>
-                <w:rFonts w:eastAsia="Calibri"/>
-              </w:rPr>
-            </w:pPr>
-          </w:p>
-        </w:tc>
-        <w:tc>
-          <w:tcPr>
-            <w:tcW w:w="502" w:type="dxa"/>
-            <w:shd w:val="clear" w:color="auto" w:fill="F2F2F2"/>
-            <w:vAlign w:val="center"/>
-          </w:tcPr>
-          <w:p>
-            <w:pPr>
-              <w:rPr>
-                <w:rFonts w:eastAsia="Calibri"/>
-              </w:rPr>
-            </w:pPr>
-          </w:p>
-        </w:tc>
-        <w:tc>
-          <w:tcPr>
-            <w:tcW w:w="502" w:type="dxa"/>
-            <w:shd w:val="clear" w:color="auto" w:fill="F2F2F2"/>
-            <w:vAlign w:val="center"/>
-          </w:tcPr>
-          <w:p>
-            <w:pPr>
-              <w:rPr>
-                <w:rFonts w:eastAsia="Calibri"/>
-              </w:rPr>
-            </w:pPr>
-            <w:r>
-              <w:rPr>
-                <w:rFonts w:eastAsia="Calibri"/>
-              </w:rPr>
-              <w:t>X</w:t>
-            </w:r>
-          </w:p>
-        </w:tc>
-        <w:tc>
-          <w:tcPr>
-            <w:tcW w:w="753" w:type="dxa"/>
-            <w:shd w:val="clear" w:color="auto" w:fill="F2F2F2"/>
-            <w:vAlign w:val="center"/>
-          </w:tcPr>
-          <w:p>
-            <w:pPr>
-              <w:rPr>
-                <w:rFonts w:eastAsia="Calibri"/>
-              </w:rPr>
-            </w:pPr>
-          </w:p>
-        </w:tc>
-        <w:tc>
-          <w:tcPr>
-            <w:tcW w:w="753" w:type="dxa"/>
-            <w:shd w:val="clear" w:color="auto" w:fill="F2F2F2"/>
-            <w:vAlign w:val="center"/>
-          </w:tcPr>
-          <w:p>
-            <w:pPr>
-              <w:rPr>
-                <w:rFonts w:eastAsia="Calibri"/>
-              </w:rPr>
-            </w:pPr>
-          </w:p>
-        </w:tc>
-        <w:tc>
-          <w:tcPr>
-            <w:tcW w:w="753" w:type="dxa"/>
-            <w:shd w:val="clear" w:color="auto" w:fill="F2F2F2"/>
-            <w:vAlign w:val="center"/>
-          </w:tcPr>
-          <w:p>
-            <w:pPr>
-              <w:rPr>
-                <w:rFonts w:eastAsia="Calibri"/>
-              </w:rPr>
-            </w:pPr>
-          </w:p>
-        </w:tc>
-        <w:tc>
-          <w:tcPr>
-            <w:tcW w:w="753" w:type="dxa"/>
-            <w:shd w:val="clear" w:color="auto" w:fill="F2F2F2"/>
-            <w:vAlign w:val="center"/>
-          </w:tcPr>
-          <w:p>
-            <w:pPr>
-              <w:rPr>
-                <w:rFonts w:eastAsia="Calibri"/>
-              </w:rPr>
-            </w:pPr>
-          </w:p>
-        </w:tc>
-      </w:tr>
-      <w:tr>
-        <w:tc>
-          <w:tcPr>
-            <w:tcW w:w="2209" w:type="dxa"/>
-            <w:shd w:val="clear" w:color="auto" w:fill="auto"/>
-            <w:vAlign w:val="center"/>
-          </w:tcPr>
-          <w:p>
-            <w:pPr>
-              <w:rPr>
-                <w:rFonts w:eastAsia="Calibri"/>
-              </w:rPr>
-            </w:pPr>
-            <w:r>
-              <w:rPr>
-                <w:rFonts w:eastAsia="Calibri"/>
-              </w:rPr>
-              <w:t>Exemplar-reservado-Utilizador</w:t>
-            </w:r>
-          </w:p>
-        </w:tc>
-        <w:tc>
-          <w:tcPr>
-            <w:tcW w:w="501" w:type="dxa"/>
-            <w:shd w:val="clear" w:color="auto" w:fill="auto"/>
-            <w:vAlign w:val="center"/>
-          </w:tcPr>
-          <w:p>
-            <w:pPr>
-              <w:rPr>
-                <w:rFonts w:eastAsia="Calibri"/>
-              </w:rPr>
-            </w:pPr>
-            <w:r>
-              <w:rPr>
-                <w:rFonts w:eastAsia="Calibri"/>
-              </w:rPr>
-              <w:t>X</w:t>
-            </w:r>
-          </w:p>
-        </w:tc>
-        <w:tc>
-          <w:tcPr>
-            <w:tcW w:w="502" w:type="dxa"/>
-            <w:shd w:val="clear" w:color="auto" w:fill="auto"/>
-            <w:vAlign w:val="center"/>
-          </w:tcPr>
-          <w:p>
-            <w:pPr>
-              <w:rPr>
-                <w:rFonts w:eastAsia="Calibri"/>
-              </w:rPr>
-            </w:pPr>
-            <w:r>
-              <w:rPr>
-                <w:rFonts w:eastAsia="Calibri"/>
-              </w:rPr>
-              <w:t>X</w:t>
-            </w:r>
-          </w:p>
-        </w:tc>
-        <w:tc>
-          <w:tcPr>
-            <w:tcW w:w="502" w:type="dxa"/>
-            <w:shd w:val="clear" w:color="auto" w:fill="auto"/>
-            <w:vAlign w:val="center"/>
-          </w:tcPr>
-          <w:p>
-            <w:pPr>
-              <w:rPr>
-                <w:rFonts w:eastAsia="Calibri"/>
-              </w:rPr>
-            </w:pPr>
-            <w:r>
-              <w:rPr>
-                <w:rFonts w:eastAsia="Calibri"/>
-              </w:rPr>
-              <w:t>X</w:t>
-            </w:r>
-          </w:p>
-        </w:tc>
-        <w:tc>
-          <w:tcPr>
-            <w:tcW w:w="502" w:type="dxa"/>
-            <w:shd w:val="clear" w:color="auto" w:fill="auto"/>
-            <w:vAlign w:val="center"/>
-          </w:tcPr>
-          <w:p>
-            <w:pPr>
-              <w:rPr>
-                <w:rFonts w:eastAsia="Calibri"/>
-              </w:rPr>
-            </w:pPr>
-            <w:r>
-              <w:rPr>
-                <w:rFonts w:eastAsia="Calibri"/>
-              </w:rPr>
-              <w:t>X</w:t>
-            </w:r>
-          </w:p>
-        </w:tc>
-        <w:tc>
-          <w:tcPr>
-            <w:tcW w:w="753" w:type="dxa"/>
-            <w:shd w:val="clear" w:color="auto" w:fill="auto"/>
-            <w:vAlign w:val="center"/>
-          </w:tcPr>
-          <w:p>
-            <w:pPr>
-              <w:rPr>
-                <w:rFonts w:eastAsia="Calibri"/>
-              </w:rPr>
-            </w:pPr>
-          </w:p>
-        </w:tc>
-        <w:tc>
-          <w:tcPr>
-            <w:tcW w:w="753" w:type="dxa"/>
-            <w:shd w:val="clear" w:color="auto" w:fill="auto"/>
-            <w:vAlign w:val="center"/>
-          </w:tcPr>
-          <w:p>
-            <w:pPr>
-              <w:rPr>
-                <w:rFonts w:eastAsia="Calibri"/>
-              </w:rPr>
-            </w:pPr>
-          </w:p>
-        </w:tc>
-        <w:tc>
-          <w:tcPr>
-            <w:tcW w:w="753" w:type="dxa"/>
-            <w:shd w:val="clear" w:color="auto" w:fill="auto"/>
-            <w:vAlign w:val="center"/>
-          </w:tcPr>
-          <w:p>
-            <w:pPr>
-              <w:rPr>
-                <w:rFonts w:eastAsia="Calibri"/>
-              </w:rPr>
-            </w:pPr>
-          </w:p>
-        </w:tc>
-        <w:tc>
-          <w:tcPr>
-            <w:tcW w:w="753" w:type="dxa"/>
-            <w:shd w:val="clear" w:color="auto" w:fill="auto"/>
-            <w:vAlign w:val="center"/>
-          </w:tcPr>
-          <w:p>
-            <w:pPr>
-              <w:rPr>
-                <w:rFonts w:eastAsia="Calibri"/>
-              </w:rPr>
-            </w:pPr>
-          </w:p>
-        </w:tc>
-      </w:tr>
-      <w:tr>
-        <w:tc>
-          <w:tcPr>
-            <w:tcW w:w="2209" w:type="dxa"/>
-            <w:shd w:val="clear" w:color="auto" w:fill="F2F2F2"/>
-            <w:vAlign w:val="center"/>
-          </w:tcPr>
-          <w:p>
-            <w:pPr>
-              <w:rPr>
-                <w:rFonts w:eastAsia="Calibri"/>
-              </w:rPr>
-            </w:pPr>
-            <w:proofErr w:type="spellStart"/>
-            <w:r>
-              <w:rPr>
-                <w:rFonts w:eastAsia="Calibri"/>
-              </w:rPr>
-              <w:t>Requisicao</w:t>
-            </w:r>
-            <w:proofErr w:type="spellEnd"/>
-          </w:p>
-        </w:tc>
-        <w:tc>
-          <w:tcPr>
-            <w:tcW w:w="501" w:type="dxa"/>
-            <w:shd w:val="clear" w:color="auto" w:fill="F2F2F2"/>
-            <w:vAlign w:val="center"/>
-          </w:tcPr>
-          <w:p>
-            <w:pPr>
-              <w:rPr>
-                <w:rFonts w:eastAsia="Calibri"/>
-              </w:rPr>
-            </w:pPr>
-            <w:r>
-              <w:rPr>
-                <w:rFonts w:eastAsia="Calibri"/>
-              </w:rPr>
-              <w:t>X</w:t>
-            </w:r>
-          </w:p>
-        </w:tc>
-        <w:tc>
-          <w:tcPr>
-            <w:tcW w:w="502" w:type="dxa"/>
-            <w:shd w:val="clear" w:color="auto" w:fill="F2F2F2"/>
-            <w:vAlign w:val="center"/>
-          </w:tcPr>
-          <w:p>
-            <w:pPr>
-              <w:rPr>
-                <w:rFonts w:eastAsia="Calibri"/>
-              </w:rPr>
-            </w:pPr>
-            <w:r>
-              <w:rPr>
-                <w:rFonts w:eastAsia="Calibri"/>
-              </w:rPr>
-              <w:t>X</w:t>
-            </w:r>
-          </w:p>
-        </w:tc>
-        <w:tc>
-          <w:tcPr>
-            <w:tcW w:w="502" w:type="dxa"/>
-            <w:shd w:val="clear" w:color="auto" w:fill="F2F2F2"/>
-            <w:vAlign w:val="center"/>
-          </w:tcPr>
-          <w:p>
-            <w:pPr>
-              <w:rPr>
-                <w:rFonts w:eastAsia="Calibri"/>
-              </w:rPr>
-            </w:pPr>
-            <w:r>
-              <w:rPr>
-                <w:rFonts w:eastAsia="Calibri"/>
-              </w:rPr>
-              <w:t>X</w:t>
-            </w:r>
-          </w:p>
-        </w:tc>
-        <w:tc>
-          <w:tcPr>
-            <w:tcW w:w="502" w:type="dxa"/>
-            <w:shd w:val="clear" w:color="auto" w:fill="F2F2F2"/>
-            <w:vAlign w:val="center"/>
-          </w:tcPr>
-          <w:p>
-            <w:pPr>
-              <w:rPr>
-                <w:rFonts w:eastAsia="Calibri"/>
-              </w:rPr>
-            </w:pPr>
-            <w:r>
-              <w:rPr>
-                <w:rFonts w:eastAsia="Calibri"/>
-              </w:rPr>
-              <w:t>X</w:t>
-            </w:r>
-          </w:p>
-        </w:tc>
-        <w:tc>
-          <w:tcPr>
-            <w:tcW w:w="753" w:type="dxa"/>
-            <w:shd w:val="clear" w:color="auto" w:fill="F2F2F2"/>
-            <w:vAlign w:val="center"/>
-          </w:tcPr>
-          <w:p>
-            <w:pPr>
-              <w:rPr>
-                <w:rFonts w:eastAsia="Calibri"/>
-              </w:rPr>
-            </w:pPr>
-          </w:p>
-        </w:tc>
-        <w:tc>
-          <w:tcPr>
-            <w:tcW w:w="753" w:type="dxa"/>
-            <w:shd w:val="clear" w:color="auto" w:fill="F2F2F2"/>
-            <w:vAlign w:val="center"/>
-          </w:tcPr>
-          <w:p>
-            <w:pPr>
-              <w:rPr>
-                <w:rFonts w:eastAsia="Calibri"/>
-              </w:rPr>
-            </w:pPr>
-          </w:p>
-        </w:tc>
-        <w:tc>
-          <w:tcPr>
-            <w:tcW w:w="753" w:type="dxa"/>
-            <w:shd w:val="clear" w:color="auto" w:fill="F2F2F2"/>
-            <w:vAlign w:val="center"/>
-          </w:tcPr>
-          <w:p>
-            <w:pPr>
-              <w:rPr>
-                <w:rFonts w:eastAsia="Calibri"/>
-              </w:rPr>
-            </w:pPr>
-          </w:p>
-        </w:tc>
-        <w:tc>
-          <w:tcPr>
-            <w:tcW w:w="753" w:type="dxa"/>
-            <w:shd w:val="clear" w:color="auto" w:fill="F2F2F2"/>
-            <w:vAlign w:val="center"/>
-          </w:tcPr>
-          <w:p>
-            <w:pPr>
-              <w:rPr>
-                <w:rFonts w:eastAsia="Calibri"/>
-              </w:rPr>
-            </w:pPr>
-          </w:p>
-        </w:tc>
-      </w:tr>
     </w:tbl>
     <w:p>
       <w:pPr>
         <w:pStyle w:val="Legenda"/>
-      </w:pPr>
-    </w:p>
-    <w:p>
-      <w:pPr>
-        <w:pStyle w:val="Legenda"/>
-      </w:pPr>
-    </w:p>
-    <w:p>
-      <w:pPr>
-        <w:pStyle w:val="Legenda"/>
-      </w:pPr>
-    </w:p>
-    <w:p>
-      <w:pPr>
-        <w:pStyle w:val="Legenda"/>
-      </w:pPr>
-    </w:p>
-    <w:p>
-      <w:pPr>
-        <w:pStyle w:val="Legenda"/>
-      </w:pPr>
-    </w:p>
-    <w:p>
-      <w:pPr>
-        <w:pStyle w:val="Legenda"/>
-      </w:pPr>
-    </w:p>
-    <w:p>
-      <w:pPr>
-        <w:pStyle w:val="Legenda"/>
-      </w:pPr>
-    </w:p>
-    <w:p>
-      <w:pPr>
-        <w:cnfStyle w:val="000000100000" w:firstRow="0" w:lastRow="0" w:firstColumn="0" w:lastColumn="0" w:oddVBand="0" w:evenVBand="0" w:oddHBand="1" w:evenHBand="0" w:firstRowFirstColumn="0" w:firstRowLastColumn="0" w:lastRowFirstColumn="0" w:lastRowLastColumn="0"/>
-      </w:pPr>
-    </w:p>
-    <w:p>
-      <w:pPr>
-        <w:pStyle w:val="Legenda"/>
-      </w:pPr>
-    </w:p>
-    <w:p>
-      <w:pPr>
-        <w:pStyle w:val="Legenda"/>
+        <w:ind w:firstLine="0"/>
+        <w:jc w:val="both"/>
       </w:pPr>
     </w:p>
     <w:p>
@@ -6525,24 +5302,14 @@
       <w:r>
         <w:t xml:space="preserve">Tabela </w:t>
       </w:r>
-      <w:r>
-        <w:fldChar w:fldCharType="begin"/>
-      </w:r>
-      <w:r>
-        <w:instrText xml:space="preserve"> SEQ Tabela \* ARABIC </w:instrText>
-      </w:r>
-      <w:r>
-        <w:fldChar w:fldCharType="separate"/>
-      </w:r>
-      <w:r>
-        <w:rPr>
-          <w:noProof/>
-        </w:rPr>
-        <w:t>1</w:t>
-      </w:r>
-      <w:r>
-        <w:fldChar w:fldCharType="end"/>
-      </w:r>
+      <w:fldSimple w:instr=" SEQ Tabela \* ARABIC ">
+        <w:r>
+          <w:rPr>
+            <w:noProof/>
+          </w:rPr>
+          <w:t>1</w:t>
+        </w:r>
+      </w:fldSimple>
       <w:r>
         <w:t xml:space="preserve"> - Permissões de cada tipo de utilizador</w:t>
       </w:r>
@@ -6550,6 +5317,12 @@
       <w:bookmarkEnd w:id="64"/>
     </w:p>
     <w:p>
+      <w:pPr>
+        <w:ind w:left="2124" w:firstLine="0"/>
+      </w:pPr>
+      <w:r>
+        <w:t xml:space="preserve">    </w:t>
+      </w:r>
       <w:r>
         <w:t xml:space="preserve">(I – </w:t>
       </w:r>
@@ -6892,6 +5665,7 @@
           <w:rStyle w:val="3oh-"/>
           <w:rFonts w:ascii="Courier New" w:hAnsi="Courier New" w:cs="Courier New"/>
         </w:rPr>
+        <w:lastRenderedPageBreak/>
         <w:t xml:space="preserve">    </w:t>
       </w:r>
       <w:proofErr w:type="spellStart"/>
@@ -7356,7 +6130,6 @@
           <w:rStyle w:val="3oh-"/>
           <w:rFonts w:ascii="Courier New" w:hAnsi="Courier New" w:cs="Courier New"/>
         </w:rPr>
-        <w:lastRenderedPageBreak/>
         <w:tab/>
       </w:r>
       <w:r>
@@ -7701,6 +6474,7 @@
     </w:p>
     <w:p>
       <w:r>
+        <w:lastRenderedPageBreak/>
         <w:t xml:space="preserve">FROM exemplar AS E INNER JOIN </w:t>
       </w:r>
       <w:proofErr w:type="spellStart"/>
@@ -7868,7 +6642,6 @@
         <w:rPr>
           <w:lang w:val="en-US"/>
         </w:rPr>
-        <w:lastRenderedPageBreak/>
         <w:t>CREATE USER '</w:t>
       </w:r>
       <w:proofErr w:type="spellStart"/>
@@ -8258,7 +7031,7 @@
 </file>
 
 <file path=word/numbering.xml><?xml version="1.0" encoding="utf-8"?>
-<w:numbering xmlns:wpc="http://schemas.microsoft.com/office/word/2010/wordprocessingCanvas" xmlns:cx="http://schemas.microsoft.com/office/drawing/2014/chartex" xmlns:cx1="http://schemas.microsoft.com/office/drawing/2015/9/8/chartex" xmlns:cx2="http://schemas.microsoft.com/office/drawing/2015/10/21/chartex" xmlns:cx3="http://schemas.microsoft.com/office/drawing/2016/5/9/chartex" xmlns:cx4="http://schemas.microsoft.com/office/drawing/2016/5/10/chartex" xmlns:cx5="http://schemas.microsoft.com/office/drawing/2016/5/11/chartex" xmlns:mc="http://schemas.openxmlformats.org/markup-compatibility/2006" xmlns:o="urn:schemas-microsoft-com:office:office" xmlns:r="http://schemas.openxmlformats.org/officeDocument/2006/relationships" xmlns:m="http://schemas.openxmlformats.org/officeDocument/2006/math" xmlns:v="urn:schemas-microsoft-com:vml" xmlns:wp14="http://schemas.microsoft.com/office/word/2010/wordprocessingDrawing" xmlns:wp="http://schemas.openxmlformats.org/drawingml/2006/wordprocessingDrawing" xmlns:w10="urn:schemas-microsoft-com:office:word" xmlns:w="http://schemas.openxmlformats.org/wordprocessingml/2006/main" xmlns:w14="http://schemas.microsoft.com/office/word/2010/wordml" xmlns:w15="http://schemas.microsoft.com/office/word/2012/wordml" xmlns:w16se="http://schemas.microsoft.com/office/word/2015/wordml/symex" xmlns:wpg="http://schemas.microsoft.com/office/word/2010/wordprocessingGroup" xmlns:wpi="http://schemas.microsoft.com/office/word/2010/wordprocessingInk" xmlns:wne="http://schemas.microsoft.com/office/word/2006/wordml" xmlns:wps="http://schemas.microsoft.com/office/word/2010/wordprocessingShape" mc:Ignorable="w14 w15 w16se wp14">
+<w:numbering xmlns:wpc="http://schemas.microsoft.com/office/word/2010/wordprocessingCanvas" xmlns:cx="http://schemas.microsoft.com/office/drawing/2014/chartex" xmlns:cx1="http://schemas.microsoft.com/office/drawing/2015/9/8/chartex" xmlns:cx2="http://schemas.microsoft.com/office/drawing/2015/10/21/chartex" xmlns:mc="http://schemas.openxmlformats.org/markup-compatibility/2006" xmlns:o="urn:schemas-microsoft-com:office:office" xmlns:r="http://schemas.openxmlformats.org/officeDocument/2006/relationships" xmlns:m="http://schemas.openxmlformats.org/officeDocument/2006/math" xmlns:v="urn:schemas-microsoft-com:vml" xmlns:wp14="http://schemas.microsoft.com/office/word/2010/wordprocessingDrawing" xmlns:wp="http://schemas.openxmlformats.org/drawingml/2006/wordprocessingDrawing" xmlns:w10="urn:schemas-microsoft-com:office:word" xmlns:w="http://schemas.openxmlformats.org/wordprocessingml/2006/main" xmlns:w14="http://schemas.microsoft.com/office/word/2010/wordml" xmlns:w15="http://schemas.microsoft.com/office/word/2012/wordml" xmlns:w16se="http://schemas.microsoft.com/office/word/2015/wordml/symex" xmlns:wpg="http://schemas.microsoft.com/office/word/2010/wordprocessingGroup" xmlns:wpi="http://schemas.microsoft.com/office/word/2010/wordprocessingInk" xmlns:wne="http://schemas.microsoft.com/office/word/2006/wordml" xmlns:wps="http://schemas.microsoft.com/office/word/2010/wordprocessingShape" mc:Ignorable="w14 w15 w16se wp14">
   <w:abstractNum w:abstractNumId="0" w15:restartNumberingAfterBreak="0">
     <w:nsid w:val="0D5C3D63"/>
     <w:multiLevelType w:val="hybridMultilevel"/>
@@ -8657,7 +7430,7 @@
       </w:pPr>
     </w:pPrDefault>
   </w:docDefaults>
-  <w:latentStyles w:defLockedState="0" w:defUIPriority="99" w:defSemiHidden="0" w:defUnhideWhenUsed="0" w:defQFormat="0" w:count="374">
+  <w:latentStyles w:defLockedState="0" w:defUIPriority="99" w:defSemiHidden="0" w:defUnhideWhenUsed="0" w:defQFormat="0" w:count="372">
     <w:lsdException w:name="Normal" w:uiPriority="0" w:qFormat="1"/>
     <w:lsdException w:name="heading 1" w:uiPriority="9" w:qFormat="1"/>
     <w:lsdException w:name="heading 2" w:semiHidden="1" w:uiPriority="0" w:unhideWhenUsed="1" w:qFormat="1"/>
@@ -9030,8 +7803,6 @@
     <w:lsdException w:name="List Table 6 Colorful Accent 6" w:uiPriority="51"/>
     <w:lsdException w:name="List Table 7 Colorful Accent 6" w:uiPriority="52"/>
     <w:lsdException w:name="Mention" w:semiHidden="1" w:unhideWhenUsed="1"/>
-    <w:lsdException w:name="Smart Hyperlink" w:semiHidden="1" w:unhideWhenUsed="1"/>
-    <w:lsdException w:name="Hashtag" w:semiHidden="1" w:unhideWhenUsed="1"/>
   </w:latentStyles>
   <w:style w:type="paragraph" w:default="1" w:styleId="Normal">
     <w:name w:val="Normal"/>
@@ -9246,6 +8017,7 @@
   <w:style w:type="character" w:default="1" w:styleId="Tipodeletrapredefinidodopargrafo">
     <w:name w:val="Default Paragraph Font"/>
     <w:uiPriority w:val="1"/>
+    <w:semiHidden/>
     <w:unhideWhenUsed/>
   </w:style>
   <w:style w:type="table" w:default="1" w:styleId="Tabelanormal">

</xml_diff>

<commit_message>
modelo fisico ponto 4.5
</commit_message>
<xml_diff>
--- a/Sofia/Modelo Físico.docx
+++ b/Sofia/Modelo Físico.docx
@@ -1272,6 +1272,8 @@
       <w:r>
         <w:t>NroMaxRenovacoes</w:t>
       </w:r>
+      <w:bookmarkStart w:id="33" w:name="_GoBack"/>
+      <w:bookmarkEnd w:id="33"/>
       <w:proofErr w:type="spellEnd"/>
       <w:r>
         <w:t xml:space="preserve"> INTO </w:t>
@@ -1927,9 +1929,9 @@
       <w:pPr>
         <w:pStyle w:val="Cabealho2"/>
       </w:pPr>
-      <w:bookmarkStart w:id="33" w:name="_Toc441261863"/>
-      <w:bookmarkStart w:id="34" w:name="_Toc466810688"/>
-      <w:bookmarkStart w:id="35" w:name="_Toc467003588"/>
+      <w:bookmarkStart w:id="34" w:name="_Toc441261863"/>
+      <w:bookmarkStart w:id="35" w:name="_Toc466810688"/>
+      <w:bookmarkStart w:id="36" w:name="_Toc467003588"/>
       <w:r>
         <w:lastRenderedPageBreak/>
         <w:t>4</w:t>
@@ -1946,9 +1948,9 @@
       <w:r>
         <w:t>Escolha de Índices</w:t>
       </w:r>
-      <w:bookmarkEnd w:id="33"/>
       <w:bookmarkEnd w:id="34"/>
       <w:bookmarkEnd w:id="35"/>
+      <w:bookmarkEnd w:id="36"/>
     </w:p>
     <w:p>
       <w:r>
@@ -1967,9 +1969,9 @@
       <w:pPr>
         <w:pStyle w:val="Cabealho2"/>
       </w:pPr>
-      <w:bookmarkStart w:id="36" w:name="_Toc441261864"/>
-      <w:bookmarkStart w:id="37" w:name="_Toc466810689"/>
-      <w:bookmarkStart w:id="38" w:name="_Toc467003589"/>
+      <w:bookmarkStart w:id="37" w:name="_Toc441261864"/>
+      <w:bookmarkStart w:id="38" w:name="_Toc466810689"/>
+      <w:bookmarkStart w:id="39" w:name="_Toc467003589"/>
       <w:r>
         <w:t>4</w:t>
       </w:r>
@@ -1985,9 +1987,9 @@
       <w:r>
         <w:t>Análise de Transações</w:t>
       </w:r>
-      <w:bookmarkEnd w:id="36"/>
       <w:bookmarkEnd w:id="37"/>
       <w:bookmarkEnd w:id="38"/>
+      <w:bookmarkEnd w:id="39"/>
     </w:p>
     <w:p>
       <w:r>
@@ -1998,9 +2000,9 @@
       <w:pPr>
         <w:pStyle w:val="Cabealho3"/>
       </w:pPr>
-      <w:bookmarkStart w:id="39" w:name="_Toc441261865"/>
-      <w:bookmarkStart w:id="40" w:name="_Toc466810690"/>
-      <w:bookmarkStart w:id="41" w:name="_Toc467003590"/>
+      <w:bookmarkStart w:id="40" w:name="_Toc441261865"/>
+      <w:bookmarkStart w:id="41" w:name="_Toc466810690"/>
+      <w:bookmarkStart w:id="42" w:name="_Toc467003590"/>
       <w:r>
         <w:t>4.3.1 Qual(</w:t>
       </w:r>
@@ -2020,9 +2022,9 @@
       <w:r>
         <w:t>) (piso, estante e prateleira) dos exemplares de um livro com determinado título?</w:t>
       </w:r>
-      <w:bookmarkEnd w:id="39"/>
       <w:bookmarkEnd w:id="40"/>
       <w:bookmarkEnd w:id="41"/>
+      <w:bookmarkEnd w:id="42"/>
     </w:p>
     <w:p>
       <w:r>
@@ -2212,9 +2214,9 @@
       <w:pPr>
         <w:pStyle w:val="Cabealho3"/>
       </w:pPr>
-      <w:bookmarkStart w:id="42" w:name="_Toc441261866"/>
-      <w:bookmarkStart w:id="43" w:name="_Toc466810691"/>
-      <w:bookmarkStart w:id="44" w:name="_Toc467003591"/>
+      <w:bookmarkStart w:id="43" w:name="_Toc441261866"/>
+      <w:bookmarkStart w:id="44" w:name="_Toc466810691"/>
+      <w:bookmarkStart w:id="45" w:name="_Toc467003591"/>
       <w:r>
         <w:t xml:space="preserve">4.3.2 </w:t>
       </w:r>
@@ -2226,9 +2228,9 @@
       <w:r>
         <w:t xml:space="preserve"> requisição</w:t>
       </w:r>
-      <w:bookmarkEnd w:id="42"/>
       <w:bookmarkEnd w:id="43"/>
       <w:bookmarkEnd w:id="44"/>
+      <w:bookmarkEnd w:id="45"/>
     </w:p>
     <w:p>
       <w:r>
@@ -2872,9 +2874,9 @@
       <w:pPr>
         <w:pStyle w:val="Cabealho3"/>
       </w:pPr>
-      <w:bookmarkStart w:id="45" w:name="_Toc441261867"/>
-      <w:bookmarkStart w:id="46" w:name="_Toc466810692"/>
-      <w:bookmarkStart w:id="47" w:name="_Toc467003592"/>
+      <w:bookmarkStart w:id="46" w:name="_Toc441261867"/>
+      <w:bookmarkStart w:id="47" w:name="_Toc466810692"/>
+      <w:bookmarkStart w:id="48" w:name="_Toc467003592"/>
       <w:r>
         <w:t xml:space="preserve">4.3.3 </w:t>
       </w:r>
@@ -2886,9 +2888,9 @@
       <w:r>
         <w:t xml:space="preserve"> uma reserva</w:t>
       </w:r>
-      <w:bookmarkEnd w:id="45"/>
       <w:bookmarkEnd w:id="46"/>
       <w:bookmarkEnd w:id="47"/>
+      <w:bookmarkEnd w:id="48"/>
     </w:p>
     <w:p>
       <w:r>
@@ -3578,9 +3580,9 @@
       <w:pPr>
         <w:pStyle w:val="Cabealho2"/>
       </w:pPr>
-      <w:bookmarkStart w:id="48" w:name="_Toc441261868"/>
-      <w:bookmarkStart w:id="49" w:name="_Toc466810693"/>
-      <w:bookmarkStart w:id="50" w:name="_Toc467003593"/>
+      <w:bookmarkStart w:id="49" w:name="_Toc441261868"/>
+      <w:bookmarkStart w:id="50" w:name="_Toc466810693"/>
+      <w:bookmarkStart w:id="51" w:name="_Toc467003593"/>
       <w:r>
         <w:t>4</w:t>
       </w:r>
@@ -3596,26 +3598,26 @@
       <w:r>
         <w:t>Estimativa dos Requisitos de Espaço em Disco</w:t>
       </w:r>
-      <w:bookmarkEnd w:id="48"/>
       <w:bookmarkEnd w:id="49"/>
       <w:bookmarkEnd w:id="50"/>
+      <w:bookmarkEnd w:id="51"/>
     </w:p>
     <w:p>
       <w:pPr>
         <w:pStyle w:val="Cabealho3"/>
       </w:pPr>
-      <w:bookmarkStart w:id="51" w:name="_Toc441261869"/>
-      <w:bookmarkStart w:id="52" w:name="_Toc466810694"/>
-      <w:bookmarkStart w:id="53" w:name="_Toc467003594"/>
+      <w:bookmarkStart w:id="52" w:name="_Toc441261869"/>
+      <w:bookmarkStart w:id="53" w:name="_Toc466810694"/>
+      <w:bookmarkStart w:id="54" w:name="_Toc467003594"/>
       <w:r>
         <w:t>4.4</w:t>
       </w:r>
       <w:r>
         <w:t>.2 Povoamento e tamanho inicial</w:t>
       </w:r>
-      <w:bookmarkEnd w:id="51"/>
       <w:bookmarkEnd w:id="52"/>
       <w:bookmarkEnd w:id="53"/>
+      <w:bookmarkEnd w:id="54"/>
     </w:p>
     <w:p>
       <w:r>
@@ -3922,8 +3924,8 @@
       <w:pPr>
         <w:pStyle w:val="Legenda"/>
       </w:pPr>
-      <w:bookmarkStart w:id="54" w:name="_Toc441261784"/>
-      <w:bookmarkStart w:id="55" w:name="_Toc467003631"/>
+      <w:bookmarkStart w:id="55" w:name="_Toc441261784"/>
+      <w:bookmarkStart w:id="56" w:name="_Toc467003631"/>
       <w:r>
         <w:t xml:space="preserve">Figura </w:t>
       </w:r>
@@ -3948,8 +3950,8 @@
       <w:r>
         <w:t xml:space="preserve"> – Nº de registos e tamanho inicial das tabelas</w:t>
       </w:r>
-      <w:bookmarkEnd w:id="54"/>
       <w:bookmarkEnd w:id="55"/>
+      <w:bookmarkEnd w:id="56"/>
     </w:p>
     <w:p/>
     <w:p>
@@ -4174,15 +4176,15 @@
       <w:pPr>
         <w:pStyle w:val="Cabealho3"/>
       </w:pPr>
-      <w:bookmarkStart w:id="56" w:name="_Toc441261870"/>
-      <w:bookmarkStart w:id="57" w:name="_Toc466810695"/>
-      <w:bookmarkStart w:id="58" w:name="_Toc467003595"/>
+      <w:bookmarkStart w:id="57" w:name="_Toc441261870"/>
+      <w:bookmarkStart w:id="58" w:name="_Toc466810695"/>
+      <w:bookmarkStart w:id="59" w:name="_Toc467003595"/>
       <w:r>
         <w:t>4.4.3 Crescimento Futuro</w:t>
       </w:r>
-      <w:bookmarkEnd w:id="56"/>
       <w:bookmarkEnd w:id="57"/>
       <w:bookmarkEnd w:id="58"/>
+      <w:bookmarkEnd w:id="59"/>
     </w:p>
     <w:p>
       <w:pPr>
@@ -4225,14 +4227,43 @@
         <w:t xml:space="preserve">8512.5 KB = 8.3 MB. </w:t>
       </w:r>
     </w:p>
-    <w:p/>
     <w:p>
       <w:pPr>
         <w:pStyle w:val="Cabealho2"/>
-      </w:pPr>
-      <w:bookmarkStart w:id="59" w:name="_Toc441261871"/>
-      <w:bookmarkStart w:id="60" w:name="_Toc466810696"/>
-      <w:bookmarkStart w:id="61" w:name="_Toc467003596"/>
+        <w:ind w:firstLine="0"/>
+        <w:rPr>
+          <w:rFonts w:ascii="Arial" w:hAnsi="Arial" w:cs="Times New Roman"/>
+          <w:b w:val="0"/>
+          <w:bCs w:val="0"/>
+          <w:iCs w:val="0"/>
+          <w:sz w:val="22"/>
+          <w:szCs w:val="24"/>
+        </w:rPr>
+      </w:pPr>
+      <w:bookmarkStart w:id="60" w:name="_Toc441261871"/>
+      <w:bookmarkStart w:id="61" w:name="_Toc466810696"/>
+      <w:bookmarkStart w:id="62" w:name="_Toc467003596"/>
+    </w:p>
+    <w:p/>
+    <w:p/>
+    <w:p/>
+    <w:p/>
+    <w:p>
+      <w:pPr>
+        <w:pStyle w:val="Cabealho2"/>
+      </w:pPr>
+    </w:p>
+    <w:p/>
+    <w:p/>
+    <w:p>
+      <w:pPr>
+        <w:pStyle w:val="Cabealho2"/>
+      </w:pPr>
+    </w:p>
+    <w:p>
+      <w:pPr>
+        <w:pStyle w:val="Cabealho2"/>
+      </w:pPr>
       <w:r>
         <w:t>4</w:t>
       </w:r>
@@ -4248,13 +4279,22 @@
       <w:r>
         <w:t>Definição das Vistas de Utilização e Regras de Acesso</w:t>
       </w:r>
-      <w:bookmarkEnd w:id="59"/>
       <w:bookmarkEnd w:id="60"/>
       <w:bookmarkEnd w:id="61"/>
-    </w:p>
-    <w:p>
-      <w:r>
-        <w:t>Não foram identificadas vistas de utilizador durante a recolha de requisitos ou durante o desenvolvimento do modelo conceptual. No entanto, poderiam ser considerados dois tipos de utilizador da base se dados, os funcionários e os utentes da biblioteca. Os funcionários teriam todas as permissões, exceto a manipulação (inserção, remoção ou alteração) de utilizadores da base de dados, estando essa função a cargo dos Serviços Académicos. Para retratar esta restrição seriam estipuladas regras de acesso para os funcionários. Os utentes da biblioteca apenas poderiam efetuar consultas sobre livros, e as restantes entidades com eles relacionadas, sendo por isso essas consultas feitas sobre uma vista. Na tabela abaixo estão especificadas as permissões de cada utilizador:</w:t>
+      <w:bookmarkEnd w:id="62"/>
+    </w:p>
+    <w:p>
+      <w:r>
+        <w:t>Apenas foram identificadas vistas por parte do utilizador</w:t>
+      </w:r>
+      <w:r>
+        <w:t>. Na tabela abaixo estão especificadas</w:t>
+      </w:r>
+      <w:r>
+        <w:t xml:space="preserve"> as suas permissões</w:t>
+      </w:r>
+      <w:r>
+        <w:t>:</w:t>
       </w:r>
     </w:p>
     <w:p/>
@@ -4307,10 +4347,7 @@
                 <w:szCs w:val="22"/>
               </w:rPr>
             </w:pPr>
-            <w:bookmarkStart w:id="62" w:name="_GoBack"/>
-            <w:bookmarkEnd w:id="62"/>
             <w:r>
-              <w:lastRenderedPageBreak/>
               <w:t xml:space="preserve">Perfil de </w:t>
             </w:r>
             <w:proofErr w:type="spellStart"/>
@@ -5279,18 +5316,6 @@
     <w:p>
       <w:pPr>
         <w:pStyle w:val="Legenda"/>
-        <w:ind w:firstLine="0"/>
-        <w:jc w:val="both"/>
-      </w:pPr>
-    </w:p>
-    <w:p>
-      <w:pPr>
-        <w:pStyle w:val="Legenda"/>
-      </w:pPr>
-    </w:p>
-    <w:p>
-      <w:pPr>
-        <w:pStyle w:val="Legenda"/>
       </w:pPr>
     </w:p>
     <w:p>
@@ -5360,8 +5385,15 @@
     <w:p/>
     <w:p/>
     <w:p/>
-    <w:p>
-      <w:r>
+    <w:p/>
+    <w:p/>
+    <w:p/>
+    <w:p/>
+    <w:p/>
+    <w:p/>
+    <w:p>
+      <w:r>
+        <w:lastRenderedPageBreak/>
         <w:t xml:space="preserve">Para simular estas permissões, foram realizadas as seguintes </w:t>
       </w:r>
       <w:proofErr w:type="spellStart"/>
@@ -5665,7 +5697,6 @@
           <w:rStyle w:val="3oh-"/>
           <w:rFonts w:ascii="Courier New" w:hAnsi="Courier New" w:cs="Courier New"/>
         </w:rPr>
-        <w:lastRenderedPageBreak/>
         <w:t xml:space="preserve">    </w:t>
       </w:r>
       <w:proofErr w:type="spellStart"/>
@@ -6387,12 +6418,9 @@
     <w:p/>
     <w:p/>
     <w:p/>
-    <w:p/>
-    <w:p/>
-    <w:p/>
-    <w:p/>
-    <w:p>
-      <w:r>
+    <w:p>
+      <w:r>
+        <w:lastRenderedPageBreak/>
         <w:br/>
         <w:t xml:space="preserve">CREATE VIEW </w:t>
       </w:r>
@@ -6474,7 +6502,6 @@
     </w:p>
     <w:p>
       <w:r>
-        <w:lastRenderedPageBreak/>
         <w:t xml:space="preserve">FROM exemplar AS E INNER JOIN </w:t>
       </w:r>
       <w:proofErr w:type="spellStart"/>
@@ -6828,9 +6855,11 @@
         <w:t>.</w:t>
       </w:r>
     </w:p>
-    <w:p/>
-    <w:p/>
-    <w:p/>
+    <w:p>
+      <w:pPr>
+        <w:ind w:firstLine="0"/>
+      </w:pPr>
+    </w:p>
     <w:p>
       <w:pPr>
         <w:pStyle w:val="Ttulo1"/>

</xml_diff>